<commit_message>
final edits, submitted to PCE
</commit_message>
<xml_diff>
--- a/gm_pce/manuscript_gmes.docx
+++ b/gm_pce/manuscript_gmes.docx
@@ -10733,10 +10733,7 @@
         <w:t xml:space="preserve">New Phytologist</w:t>
       </w:r>
       <w:r>
-        <w:t xml:space="preserve"> </w:t>
-      </w:r>
-      <w:r>
-        <w:t xml:space="preserve">in press.</w:t>
+        <w:t xml:space="preserve">.</w:t>
       </w:r>
     </w:p>
     <w:p>
@@ -13660,7 +13657,7 @@
     </w:lvl>
   </w:abstractNum>
   <w:abstractNum w:abstractNumId="990">
-    <w:nsid w:val="3c3dd561"/>
+    <w:nsid w:val="649fd56d"/>
     <w:multiLevelType w:val="multilevel"/>
     <w:lvl w:ilvl="0">
       <w:numFmt w:val="bullet"/>

</xml_diff>

<commit_message>
started reviewer response RMD started edits in manuscript
</commit_message>
<xml_diff>
--- a/gm_pce/manuscript_gmes.docx
+++ b/gm_pce/manuscript_gmes.docx
@@ -5568,7 +5568,7 @@
         <w:t xml:space="preserve"> </w:t>
       </w:r>
       <w:r>
-        <w:t xml:space="preserve">for shade leaves at high light were also equivalent or greater than those of sun leaves (Table 2). Proportional increases in</w:t>
+        <w:t xml:space="preserve">for shade leaves at high light were also indistinguishable than those of sun leaves (Table 2). Proportional increases in</w:t>
       </w:r>
       <w:r>
         <w:t xml:space="preserve"> </w:t>
@@ -7741,7 +7741,7 @@
         <w:t xml:space="preserve">L</w:t>
       </w:r>
       <w:r>
-        <w:t xml:space="preserve">, MPa) and leaf-specific hydraulic condctance (</w:t>
+        <w:t xml:space="preserve">, MPa) and leaf-specific hydraulic conductance (</w:t>
       </w:r>
       <w:r>
         <w:rPr>
@@ -13657,7 +13657,7 @@
     </w:lvl>
   </w:abstractNum>
   <w:abstractNum w:abstractNumId="990">
-    <w:nsid w:val="649fd56d"/>
+    <w:nsid w:val="68374893"/>
     <w:multiLevelType w:val="multilevel"/>
     <w:lvl w:ilvl="0">
       <w:numFmt w:val="bullet"/>

</xml_diff>

<commit_message>
new leafK values expressed in manuscript table, not yet in results or text
add reviewer comments
</commit_message>
<xml_diff>
--- a/gm_pce/manuscript_gmes.docx
+++ b/gm_pce/manuscript_gmes.docx
@@ -8200,7 +8200,7 @@
               <w:jc w:val="left"/>
             </w:pPr>
             <w:r>
-              <w:t xml:space="preserve">1.69 (0.18) a</w:t>
+              <w:t xml:space="preserve">1.71 (0.21) a</w:t>
             </w:r>
           </w:p>
         </w:tc>
@@ -8211,7 +8211,7 @@
               <w:jc w:val="left"/>
             </w:pPr>
             <w:r>
-              <w:t xml:space="preserve">-0.32 (0.03) a</w:t>
+              <w:t xml:space="preserve">-0.32 (0.04) a</w:t>
             </w:r>
           </w:p>
         </w:tc>
@@ -8222,7 +8222,7 @@
               <w:jc w:val="left"/>
             </w:pPr>
             <w:r>
-              <w:t xml:space="preserve">-1.60 (0.10) a</w:t>
+              <w:t xml:space="preserve">-1.60 (0.11) a</w:t>
             </w:r>
           </w:p>
         </w:tc>
@@ -8306,7 +8306,7 @@
               <w:jc w:val="left"/>
             </w:pPr>
             <w:r>
-              <w:t xml:space="preserve">1.79 (0.15) a</w:t>
+              <w:t xml:space="preserve">1.78 (0.18) a</w:t>
             </w:r>
           </w:p>
         </w:tc>
@@ -8317,7 +8317,7 @@
               <w:jc w:val="left"/>
             </w:pPr>
             <w:r>
-              <w:t xml:space="preserve">-0.32 (0.02) a</w:t>
+              <w:t xml:space="preserve">-0.32 (0.03) a</w:t>
             </w:r>
           </w:p>
         </w:tc>
@@ -8328,7 +8328,7 @@
               <w:jc w:val="left"/>
             </w:pPr>
             <w:r>
-              <w:t xml:space="preserve">-1.70 (0.09) a</w:t>
+              <w:t xml:space="preserve">-1.70 (0.10) a</w:t>
             </w:r>
           </w:p>
         </w:tc>
@@ -8418,7 +8418,7 @@
               <w:jc w:val="left"/>
             </w:pPr>
             <w:r>
-              <w:t xml:space="preserve">1.70 (0.13) a</w:t>
+              <w:t xml:space="preserve">2.73 (0.22) b</w:t>
             </w:r>
           </w:p>
         </w:tc>
@@ -8440,7 +8440,7 @@
               <w:jc w:val="left"/>
             </w:pPr>
             <w:r>
-              <w:t xml:space="preserve">-1.50 (0.09) a</w:t>
+              <w:t xml:space="preserve">-1.60 (0.09) a</w:t>
             </w:r>
           </w:p>
         </w:tc>
@@ -8524,7 +8524,7 @@
               <w:jc w:val="left"/>
             </w:pPr>
             <w:r>
-              <w:t xml:space="preserve">1.78 (0.14) a</w:t>
+              <w:t xml:space="preserve">2.79 (0.22) b</w:t>
             </w:r>
           </w:p>
         </w:tc>
@@ -8535,7 +8535,7 @@
               <w:jc w:val="left"/>
             </w:pPr>
             <w:r>
-              <w:t xml:space="preserve">-0.30 (0.02) a</w:t>
+              <w:t xml:space="preserve">-0.29 (0.02) a</w:t>
             </w:r>
           </w:p>
         </w:tc>
@@ -13657,7 +13657,7 @@
     </w:lvl>
   </w:abstractNum>
   <w:abstractNum w:abstractNumId="990">
-    <w:nsid w:val="68374893"/>
+    <w:nsid w:val="18e23bd2"/>
     <w:multiLevelType w:val="multilevel"/>
     <w:lvl w:ilvl="0">
       <w:numFmt w:val="bullet"/>

</xml_diff>

<commit_message>
new amax figure and results
aci moved to supp with methods and table....no figure
</commit_message>
<xml_diff>
--- a/gm_pce/manuscript_gmes.docx
+++ b/gm_pce/manuscript_gmes.docx
@@ -3384,16 +3384,13 @@
         <w:t xml:space="preserve">-1</w:t>
       </w:r>
       <w:r>
-        <w:t xml:space="preserve">). From these curves the photosynthetic parameters,</w:t>
-      </w:r>
-      <w:r>
-        <w:t xml:space="preserve"> </w:t>
-      </w:r>
-      <w:r>
-        <w:rPr>
-          <w:i/>
-        </w:rPr>
-        <w:t xml:space="preserve">J</w:t>
+        <w:t xml:space="preserve">). From these curves the photosynthetic capacity of each leaf (</w:t>
+      </w:r>
+      <w:r>
+        <w:rPr>
+          <w:i/>
+        </w:rPr>
+        <w:t xml:space="preserve">A</w:t>
       </w:r>
       <w:r>
         <w:rPr>
@@ -3402,109 +3399,10 @@
         <w:t xml:space="preserve">max</w:t>
       </w:r>
       <w:r>
-        <w:t xml:space="preserve"> </w:t>
-      </w:r>
-      <w:r>
-        <w:t xml:space="preserve">and</w:t>
-      </w:r>
-      <w:r>
-        <w:t xml:space="preserve"> </w:t>
-      </w:r>
-      <w:r>
-        <w:rPr>
-          <w:i/>
-        </w:rPr>
-        <w:t xml:space="preserve">V</w:t>
-      </w:r>
-      <w:r>
-        <w:rPr>
-          <w:vertAlign w:val="subscript"/>
-        </w:rPr>
-        <w:t xml:space="preserve">cmax</w:t>
-      </w:r>
-      <w:r>
-        <w:t xml:space="preserve">, were quantified using the photosynthesis model of Farquhar et al.</w:t>
-      </w:r>
-      <w:r>
-        <w:t xml:space="preserve"> </w:t>
-      </w:r>
-      <w:r>
-        <w:t xml:space="preserve">(1980)</w:t>
-      </w:r>
-      <w:r>
-        <w:t xml:space="preserve">. We used the 'fitaci' function in the 'plantecophys' package in R, see Duursma</w:t>
-      </w:r>
-      <w:r>
-        <w:t xml:space="preserve"> </w:t>
-      </w:r>
-      <w:r>
-        <w:t xml:space="preserve">(2015)</w:t>
-      </w:r>
-      <w:r>
-        <w:t xml:space="preserve"> </w:t>
-      </w:r>
-      <w:r>
-        <w:t xml:space="preserve">for detailed description of the fitting methods. This method uses non-linear regression to estimate</w:t>
-      </w:r>
-      <w:r>
-        <w:t xml:space="preserve"> </w:t>
-      </w:r>
-      <w:r>
-        <w:rPr>
-          <w:i/>
-        </w:rPr>
-        <w:t xml:space="preserve">J</w:t>
-      </w:r>
-      <w:r>
-        <w:rPr>
-          <w:vertAlign w:val="subscript"/>
-        </w:rPr>
-        <w:t xml:space="preserve">max</w:t>
-      </w:r>
-      <w:r>
-        <w:t xml:space="preserve">,</w:t>
-      </w:r>
-      <w:r>
-        <w:t xml:space="preserve"> </w:t>
-      </w:r>
-      <w:r>
-        <w:rPr>
-          <w:i/>
-        </w:rPr>
-        <w:t xml:space="preserve">V</w:t>
-      </w:r>
-      <w:r>
-        <w:rPr>
-          <w:vertAlign w:val="subscript"/>
-        </w:rPr>
-        <w:t xml:space="preserve">cmax</w:t>
-      </w:r>
-      <w:r>
-        <w:t xml:space="preserve"> </w:t>
-      </w:r>
-      <w:r>
-        <w:t xml:space="preserve">and</w:t>
-      </w:r>
-      <w:r>
-        <w:t xml:space="preserve"> </w:t>
-      </w:r>
-      <w:r>
-        <w:rPr>
-          <w:i/>
-        </w:rPr>
-        <w:t xml:space="preserve">R</w:t>
-      </w:r>
-      <w:r>
-        <w:rPr>
-          <w:vertAlign w:val="subscript"/>
-        </w:rPr>
-        <w:t xml:space="preserve">dark</w:t>
-      </w:r>
-      <w:r>
-        <w:t xml:space="preserve"> </w:t>
-      </w:r>
-      <w:r>
-        <w:t xml:space="preserve">simultaneously. Because there was considerable practical difficulty in fitting A-</w:t>
+        <w:t xml:space="preserve">) was determined as the maximum rate of photosynthesis measured at the highest</w:t>
+      </w:r>
+      <w:r>
+        <w:t xml:space="preserve"> </w:t>
       </w:r>
       <w:r>
         <w:rPr>
@@ -3516,131 +3414,22 @@
         <w:rPr>
           <w:vertAlign w:val="subscript"/>
         </w:rPr>
-        <w:t xml:space="preserve">c</w:t>
-      </w:r>
-      <w:r>
-        <w:t xml:space="preserve"> </w:t>
-      </w:r>
-      <w:r>
-        <w:t xml:space="preserve">curves, we report standard</w:t>
-      </w:r>
-      <w:r>
-        <w:t xml:space="preserve"> </w:t>
-      </w:r>
-      <w:r>
-        <w:rPr>
-          <w:i/>
-        </w:rPr>
-        <w:t xml:space="preserve">C</w:t>
-      </w:r>
-      <w:r>
-        <w:rPr>
-          <w:vertAlign w:val="subscript"/>
-        </w:rPr>
         <w:t xml:space="preserve">i</w:t>
       </w:r>
       <w:r>
-        <w:t xml:space="preserve">-based</w:t>
-      </w:r>
-      <w:r>
-        <w:t xml:space="preserve"> </w:t>
-      </w:r>
-      <w:r>
-        <w:rPr>
-          <w:i/>
-        </w:rPr>
-        <w:t xml:space="preserve">J</w:t>
-      </w:r>
-      <w:r>
-        <w:rPr>
-          <w:vertAlign w:val="subscript"/>
-        </w:rPr>
-        <w:t xml:space="preserve">max</w:t>
-      </w:r>
-      <w:r>
-        <w:t xml:space="preserve"> </w:t>
-      </w:r>
-      <w:r>
-        <w:t xml:space="preserve">and</w:t>
-      </w:r>
-      <w:r>
-        <w:t xml:space="preserve"> </w:t>
-      </w:r>
-      <w:r>
-        <w:rPr>
-          <w:i/>
-        </w:rPr>
-        <w:t xml:space="preserve">V</w:t>
-      </w:r>
-      <w:r>
-        <w:rPr>
-          <w:vertAlign w:val="subscript"/>
-        </w:rPr>
-        <w:t xml:space="preserve">cmax</w:t>
-      </w:r>
-      <w:r>
-        <w:t xml:space="preserve">, which effectively include a mesophyll conductance component. When fitting the A-</w:t>
-      </w:r>
-      <w:r>
-        <w:rPr>
-          <w:i/>
-        </w:rPr>
-        <w:t xml:space="preserve">C</w:t>
-      </w:r>
-      <w:r>
-        <w:rPr>
-          <w:vertAlign w:val="subscript"/>
-        </w:rPr>
-        <w:t xml:space="preserve">i</w:t>
-      </w:r>
-      <w:r>
-        <w:t xml:space="preserve"> </w:t>
-      </w:r>
-      <w:r>
-        <w:t xml:space="preserve">curves, we calculated</w:t>
-      </w:r>
-      <w:r>
-        <w:t xml:space="preserve"> </w:t>
-      </w:r>
-      <m:oMath>
-        <m:sSub>
-          <m:e>
-            <m:r>
-              <m:rPr/>
-              <m:t>Γ</m:t>
-            </m:r>
-          </m:e>
-          <m:sub>
-            <m:r>
-              <m:rPr/>
-              <m:t>*</m:t>
-            </m:r>
-          </m:sub>
-        </m:sSub>
-      </m:oMath>
-      <w:r>
-        <w:t xml:space="preserve"> </w:t>
-      </w:r>
-      <w:r>
-        <w:t xml:space="preserve">with the same methods as for</w:t>
-      </w:r>
-      <w:r>
-        <w:t xml:space="preserve"> </w:t>
-      </w:r>
-      <w:r>
-        <w:rPr>
-          <w:i/>
-        </w:rPr>
-        <w:t xml:space="preserve">g</w:t>
-      </w:r>
-      <w:r>
-        <w:rPr>
-          <w:vertAlign w:val="subscript"/>
-        </w:rPr>
-        <w:t xml:space="preserve">m</w:t>
-      </w:r>
-      <w:r>
-        <w:t xml:space="preserve">, described above (the estimated value at 25°C was 38.9</w:t>
+        <w:t xml:space="preserve"> </w:t>
+      </w:r>
+      <w:r>
+        <w:t xml:space="preserve">with [CO</w:t>
+      </w:r>
+      <w:r>
+        <w:rPr>
+          <w:vertAlign w:val="subscript"/>
+        </w:rPr>
+        <w:t xml:space="preserve">2</w:t>
+      </w:r>
+      <w:r>
+        <w:t xml:space="preserve">] of 1800</w:t>
       </w:r>
       <w:r>
         <w:t xml:space="preserve"> </w:t>
@@ -3652,7 +3441,7 @@
         </m:r>
       </m:oMath>
       <w:r>
-        <w:t xml:space="preserve">mol mol</w:t>
+        <w:t xml:space="preserve">l l</w:t>
       </w:r>
       <w:r>
         <w:rPr>
@@ -3661,34 +3450,10 @@
         <w:t xml:space="preserve">-1</w:t>
       </w:r>
       <w:r>
-        <w:t xml:space="preserve">), and the combined Michaelis-Menten coefficient (</w:t>
-      </w:r>
-      <w:r>
-        <w:rPr>
-          <w:i/>
-        </w:rPr>
-        <w:t xml:space="preserve">K</w:t>
-      </w:r>
-      <w:r>
-        <w:rPr>
-          <w:vertAlign w:val="subscript"/>
-        </w:rPr>
-        <w:t xml:space="preserve">m</w:t>
-      </w:r>
-      <w:r>
-        <w:t xml:space="preserve">) was estimated from Medlyn et al.</w:t>
-      </w:r>
-      <w:r>
-        <w:t xml:space="preserve"> </w:t>
-      </w:r>
-      <w:r>
-        <w:t xml:space="preserve">(2002)</w:t>
-      </w:r>
-      <w:r>
-        <w:t xml:space="preserve"> </w:t>
-      </w:r>
-      <w:r>
-        <w:t xml:space="preserve">(713.4</w:t>
+        <w:t xml:space="preserve"> </w:t>
+      </w:r>
+      <w:r>
+        <w:t xml:space="preserve">and PPFD of 1800</w:t>
       </w:r>
       <w:r>
         <w:t xml:space="preserve"> </w:t>
@@ -3700,7 +3465,7 @@
         </m:r>
       </m:oMath>
       <w:r>
-        <w:t xml:space="preserve">mol mol</w:t>
+        <w:t xml:space="preserve">mol m</w:t>
       </w:r>
       <w:r>
         <w:rPr>
@@ -3712,40 +3477,7 @@
         <w:t xml:space="preserve"> </w:t>
       </w:r>
       <w:r>
-        <w:t xml:space="preserve">at 25°C, using a</w:t>
-      </w:r>
-      <w:r>
-        <w:t xml:space="preserve"> </w:t>
-      </w:r>
-      <w:r>
-        <w:rPr>
-          <w:i/>
-        </w:rPr>
-        <w:t xml:space="preserve">K</w:t>
-      </w:r>
-      <w:r>
-        <w:rPr>
-          <w:vertAlign w:val="subscript"/>
-        </w:rPr>
-        <w:t xml:space="preserve">c</w:t>
-      </w:r>
-      <w:r>
-        <w:t xml:space="preserve"> </w:t>
-      </w:r>
-      <w:r>
-        <w:t xml:space="preserve">of 405</w:t>
-      </w:r>
-      <w:r>
-        <w:t xml:space="preserve"> </w:t>
-      </w:r>
-      <m:oMath>
-        <m:r>
-          <m:rPr/>
-          <m:t>μ</m:t>
-        </m:r>
-      </m:oMath>
-      <w:r>
-        <w:t xml:space="preserve">mol mol</w:t>
+        <w:t xml:space="preserve">s</w:t>
       </w:r>
       <w:r>
         <w:rPr>
@@ -3754,7 +3486,7 @@
         <w:t xml:space="preserve">-1</w:t>
       </w:r>
       <w:r>
-        <w:t xml:space="preserve">, with an atmospheric pressure of 100 kPa). The temperature response parameters for</w:t>
+        <w:t xml:space="preserve">. The photosynthetic parameters,</w:t>
       </w:r>
       <w:r>
         <w:t xml:space="preserve"> </w:t>
@@ -3772,7 +3504,10 @@
         <w:t xml:space="preserve">max</w:t>
       </w:r>
       <w:r>
-        <w:t xml:space="preserve">,</w:t>
+        <w:t xml:space="preserve"> </w:t>
+      </w:r>
+      <w:r>
+        <w:t xml:space="preserve">and</w:t>
       </w:r>
       <w:r>
         <w:t xml:space="preserve"> </w:t>
@@ -3790,52 +3525,25 @@
         <w:t xml:space="preserve">cmax</w:t>
       </w:r>
       <w:r>
-        <w:t xml:space="preserve"> </w:t>
-      </w:r>
-      <w:r>
-        <w:t xml:space="preserve">and</w:t>
-      </w:r>
-      <w:r>
-        <w:t xml:space="preserve"> </w:t>
-      </w:r>
-      <w:r>
-        <w:rPr>
-          <w:i/>
-        </w:rPr>
-        <w:t xml:space="preserve">K</w:t>
-      </w:r>
-      <w:r>
-        <w:rPr>
-          <w:vertAlign w:val="subscript"/>
-        </w:rPr>
-        <w:t xml:space="preserve">m</w:t>
-      </w:r>
-      <w:r>
-        <w:t xml:space="preserve"> </w:t>
-      </w:r>
-      <w:r>
-        <w:t xml:space="preserve">are not relevant since</w:t>
-      </w:r>
-      <w:r>
-        <w:t xml:space="preserve"> </w:t>
-      </w:r>
-      <w:r>
-        <w:rPr>
-          <w:i/>
-        </w:rPr>
-        <w:t xml:space="preserve">T</w:t>
-      </w:r>
-      <w:r>
-        <w:rPr>
-          <w:vertAlign w:val="subscript"/>
-        </w:rPr>
-        <w:t xml:space="preserve">leaf</w:t>
-      </w:r>
-      <w:r>
-        <w:t xml:space="preserve"> </w:t>
-      </w:r>
-      <w:r>
-        <w:t xml:space="preserve">was kept constant at 25°C.</w:t>
+        <w:t xml:space="preserve">, were also generated from each A-</w:t>
+      </w:r>
+      <w:r>
+        <w:rPr>
+          <w:i/>
+        </w:rPr>
+        <w:t xml:space="preserve">C</w:t>
+      </w:r>
+      <w:r>
+        <w:rPr>
+          <w:vertAlign w:val="subscript"/>
+        </w:rPr>
+        <w:t xml:space="preserve">i</w:t>
+      </w:r>
+      <w:r>
+        <w:t xml:space="preserve"> </w:t>
+      </w:r>
+      <w:r>
+        <w:t xml:space="preserve">curve and their derivations are presented in Supporting Information Methods S2.</w:t>
       </w:r>
     </w:p>
     <w:p>
@@ -4567,21 +4275,33 @@
         <w:pStyle w:val="FirstParagraph"/>
       </w:pPr>
       <w:r>
-        <w:t xml:space="preserve">Across six measurement campaigns over the 7 month period, PPFD was reduced on average by &gt;75% in the shade (Figure 1). Leaf-specific hydraulic conductance (</w:t>
-      </w:r>
-      <w:r>
-        <w:rPr>
-          <w:i/>
-        </w:rPr>
+        <w:t xml:space="preserve">Across six measurement campaigns over the 7 month period, PPFD was reduced on average by &gt;75% in the shade (Figure 1).</w:t>
+      </w:r>
+    </w:p>
+    <w:p>
+      <w:pPr>
+        <w:pStyle w:val="BodyText"/>
+      </w:pPr>
+      <w:r>
+        <w:rPr>
+          <w:i/>
+        </w:rPr>
+        <w:t xml:space="preserve">Leaf-specific hydraulic conductance (</w:t>
+      </w:r>
+      <w:r>
         <w:t xml:space="preserve">K</w:t>
       </w:r>
       <w:r>
         <w:rPr>
           <w:vertAlign w:val="subscript"/>
+          <w:i/>
         </w:rPr>
         <w:t xml:space="preserve">L</w:t>
       </w:r>
       <w:r>
+        <w:rPr>
+          <w:i/>
+        </w:rPr>
         <w:t xml:space="preserve">) was similar across sun and shade leaves (Table 1). This was because neither leaf water potentials (</w:t>
       </w:r>
       <m:oMath>
@@ -4605,12 +4325,21 @@
         </m:sSub>
       </m:oMath>
       <w:r>
-        <w:t xml:space="preserve"> </w:t>
-      </w:r>
-      <w:r>
+        <w:rPr>
+          <w:i/>
+        </w:rPr>
+        <w:t xml:space="preserve"> </w:t>
+      </w:r>
+      <w:r>
+        <w:rPr>
+          <w:i/>
+        </w:rPr>
         <w:t xml:space="preserve">and</w:t>
       </w:r>
       <w:r>
+        <w:rPr>
+          <w:i/>
+        </w:rPr>
         <w:t xml:space="preserve"> </w:t>
       </w:r>
       <m:oMath>
@@ -4630,25 +4359,40 @@
         </m:sSub>
       </m:oMath>
       <w:r>
+        <w:rPr>
+          <w:i/>
+        </w:rPr>
         <w:t xml:space="preserve">, Table 1) nor transpiration rates (</w:t>
       </w:r>
       <w:r>
-        <w:rPr>
-          <w:i/>
-        </w:rPr>
         <w:t xml:space="preserve">E</w:t>
       </w:r>
       <w:r>
         <w:rPr>
           <w:vertAlign w:val="subscript"/>
+          <w:i/>
         </w:rPr>
         <w:t xml:space="preserve">L</w:t>
       </w:r>
       <w:r>
-        <w:t xml:space="preserve"> </w:t>
-      </w:r>
-      <w:r>
-        <w:t xml:space="preserve">, Table 2) differed between leaf types. Leaf</w:t>
+        <w:rPr>
+          <w:i/>
+        </w:rPr>
+        <w:t xml:space="preserve"> </w:t>
+      </w:r>
+      <w:r>
+        <w:rPr>
+          <w:i/>
+        </w:rPr>
+        <w:t xml:space="preserve">, Table 2) differed between leaf types.</w:t>
+      </w:r>
+    </w:p>
+    <w:p>
+      <w:pPr>
+        <w:pStyle w:val="BodyText"/>
+      </w:pPr>
+      <w:r>
+        <w:t xml:space="preserve">Leaf</w:t>
       </w:r>
       <w:r>
         <w:t xml:space="preserve"> </w:t>
@@ -7855,7 +7599,7 @@
     <w:tbl>
       <w:tblPr>
         <w:tblStyle w:val="TableNormal"/>
-        <w:tblW w:type="pct" w:w="10763.888888888889"/>
+        <w:tblW w:type="pct" w:w="8541.666666666668"/>
         <w:tblLook w:firstRow="1"/>
       </w:tblPr>
       <w:tblGrid>
@@ -7863,8 +7607,6 @@
         <w:gridCol w:w="1870"/>
         <w:gridCol w:w="1650"/>
         <w:gridCol w:w="1650"/>
-        <w:gridCol w:w="1650"/>
-        <w:gridCol w:w="1870"/>
         <w:gridCol w:w="1650"/>
         <w:gridCol w:w="1760"/>
         <w:gridCol w:w="1760"/>
@@ -7959,62 +7701,6 @@
                 <w:b/>
               </w:rPr>
               <w:t xml:space="preserve">a</w:t>
-            </w:r>
-          </w:p>
-        </w:tc>
-        <w:tc>
-          <w:tcPr>
-            <w:tcBorders>
-              <w:bottom w:val="single"/>
-            </w:tcBorders>
-            <w:vAlign w:val="bottom"/>
-          </w:tcPr>
-          <w:p>
-            <w:pPr>
-              <w:pStyle w:val="Compact"/>
-              <w:jc w:val="left"/>
-            </w:pPr>
-            <w:r>
-              <w:rPr>
-                <w:i/>
-                <w:b/>
-              </w:rPr>
-              <w:t xml:space="preserve">V</w:t>
-            </w:r>
-            <w:r>
-              <w:rPr>
-                <w:vertAlign w:val="subscript"/>
-                <w:b/>
-              </w:rPr>
-              <w:t xml:space="preserve">cmax</w:t>
-            </w:r>
-          </w:p>
-        </w:tc>
-        <w:tc>
-          <w:tcPr>
-            <w:tcBorders>
-              <w:bottom w:val="single"/>
-            </w:tcBorders>
-            <w:vAlign w:val="bottom"/>
-          </w:tcPr>
-          <w:p>
-            <w:pPr>
-              <w:pStyle w:val="Compact"/>
-              <w:jc w:val="left"/>
-            </w:pPr>
-            <w:r>
-              <w:rPr>
-                <w:i/>
-                <w:b/>
-              </w:rPr>
-              <w:t xml:space="preserve">J</w:t>
-            </w:r>
-            <w:r>
-              <w:rPr>
-                <w:vertAlign w:val="subscript"/>
-                <w:b/>
-              </w:rPr>
-              <w:t xml:space="preserve">max</w:t>
             </w:r>
           </w:p>
         </w:tc>
@@ -8178,28 +7864,6 @@
               <w:jc w:val="left"/>
             </w:pPr>
             <w:r>
-              <w:t xml:space="preserve">96.3 (5.9) b</w:t>
-            </w:r>
-          </w:p>
-        </w:tc>
-        <w:tc>
-          <w:p>
-            <w:pPr>
-              <w:pStyle w:val="Compact"/>
-              <w:jc w:val="left"/>
-            </w:pPr>
-            <w:r>
-              <w:t xml:space="preserve">146.1 (11.2) c</w:t>
-            </w:r>
-          </w:p>
-        </w:tc>
-        <w:tc>
-          <w:p>
-            <w:pPr>
-              <w:pStyle w:val="Compact"/>
-              <w:jc w:val="left"/>
-            </w:pPr>
-            <w:r>
               <w:t xml:space="preserve">1.71 (0.21) a</w:t>
             </w:r>
           </w:p>
@@ -8274,28 +7938,6 @@
             </w:pPr>
             <w:r>
               <w:t xml:space="preserve">2.60 (0.09) b</w:t>
-            </w:r>
-          </w:p>
-        </w:tc>
-        <w:tc>
-          <w:p>
-            <w:pPr>
-              <w:pStyle w:val="Compact"/>
-              <w:jc w:val="left"/>
-            </w:pPr>
-            <w:r>
-              <w:t xml:space="preserve">84.8 (10.5) b</w:t>
-            </w:r>
-          </w:p>
-        </w:tc>
-        <w:tc>
-          <w:p>
-            <w:pPr>
-              <w:pStyle w:val="Compact"/>
-              <w:jc w:val="left"/>
-            </w:pPr>
-            <w:r>
-              <w:t xml:space="preserve">130.3 (11.6) bc</w:t>
             </w:r>
           </w:p>
         </w:tc>
@@ -8396,28 +8038,6 @@
               <w:jc w:val="left"/>
             </w:pPr>
             <w:r>
-              <w:t xml:space="preserve">84.0 (3.5) ab</w:t>
-            </w:r>
-          </w:p>
-        </w:tc>
-        <w:tc>
-          <w:p>
-            <w:pPr>
-              <w:pStyle w:val="Compact"/>
-              <w:jc w:val="left"/>
-            </w:pPr>
-            <w:r>
-              <w:t xml:space="preserve">112.7 (5.2) ab</w:t>
-            </w:r>
-          </w:p>
-        </w:tc>
-        <w:tc>
-          <w:p>
-            <w:pPr>
-              <w:pStyle w:val="Compact"/>
-              <w:jc w:val="left"/>
-            </w:pPr>
-            <w:r>
               <w:t xml:space="preserve">2.73 (0.22) b</w:t>
             </w:r>
           </w:p>
@@ -8492,28 +8112,6 @@
             </w:pPr>
             <w:r>
               <w:t xml:space="preserve">1.88 (0.06) a</w:t>
-            </w:r>
-          </w:p>
-        </w:tc>
-        <w:tc>
-          <w:p>
-            <w:pPr>
-              <w:pStyle w:val="Compact"/>
-              <w:jc w:val="left"/>
-            </w:pPr>
-            <w:r>
-              <w:t xml:space="preserve">66.8 (5.0) a</w:t>
-            </w:r>
-          </w:p>
-        </w:tc>
-        <w:tc>
-          <w:p>
-            <w:pPr>
-              <w:pStyle w:val="Compact"/>
-              <w:jc w:val="left"/>
-            </w:pPr>
-            <w:r>
-              <w:t xml:space="preserve">95.6 (5.9) a</w:t>
             </w:r>
           </w:p>
         </w:tc>
@@ -8608,29 +8206,7 @@
               <w:jc w:val="left"/>
             </w:pPr>
             <w:r>
-              <w:t xml:space="preserve">0.028</w:t>
-            </w:r>
-          </w:p>
-        </w:tc>
-        <w:tc>
-          <w:p>
-            <w:pPr>
-              <w:pStyle w:val="Compact"/>
-              <w:jc w:val="left"/>
-            </w:pPr>
-            <w:r>
-              <w:t xml:space="preserve">0.002</w:t>
-            </w:r>
-          </w:p>
-        </w:tc>
-        <w:tc>
-          <w:p>
-            <w:pPr>
-              <w:pStyle w:val="Compact"/>
-              <w:jc w:val="left"/>
-            </w:pPr>
-            <w:r>
-              <w:t xml:space="preserve">0.973</w:t>
+              <w:t xml:space="preserve">0.001</w:t>
             </w:r>
           </w:p>
         </w:tc>
@@ -10107,7 +9683,55 @@
         <w:t xml:space="preserve">Figure 2</w:t>
       </w:r>
       <w:r>
-        <w:t xml:space="preserve">. Photosynthetic capacity, photosynthesis rate and leaf nitrogen for sun and shade leaves. (a) A-</w:t>
+        <w:t xml:space="preserve">. The relationship between mean leaf N per area (</w:t>
+      </w:r>
+      <w:r>
+        <w:rPr>
+          <w:i/>
+        </w:rPr>
+        <w:t xml:space="preserve">N</w:t>
+      </w:r>
+      <w:r>
+        <w:rPr>
+          <w:vertAlign w:val="subscript"/>
+        </w:rPr>
+        <w:t xml:space="preserve">a</w:t>
+      </w:r>
+      <w:r>
+        <w:t xml:space="preserve">) for each chamber and photosynthetic capacity (</w:t>
+      </w:r>
+      <w:r>
+        <w:rPr>
+          <w:i/>
+        </w:rPr>
+        <w:t xml:space="preserve">A</w:t>
+      </w:r>
+      <w:r>
+        <w:t xml:space="preserve">~max) for sun and shade leaves grown under elevated (ET) and ambient (AT) temperature treatments.</w:t>
+      </w:r>
+      <w:r>
+        <w:t xml:space="preserve"> </w:t>
+      </w:r>
+      <w:r>
+        <w:rPr>
+          <w:i/>
+        </w:rPr>
+        <w:t xml:space="preserve">A</w:t>
+      </w:r>
+      <w:r>
+        <w:t xml:space="preserve">~max represents the net photosynthetic rate at the highest C</w:t>
+      </w:r>
+      <w:r>
+        <w:rPr>
+          <w:vertAlign w:val="subscript"/>
+        </w:rPr>
+        <w:t xml:space="preserve">i</w:t>
+      </w:r>
+      <w:r>
+        <w:t xml:space="preserve"> </w:t>
+      </w:r>
+      <w:r>
+        <w:t xml:space="preserve">values taken from A-</w:t>
       </w:r>
       <w:r>
         <w:rPr>
@@ -10125,25 +9749,7 @@
         <w:t xml:space="preserve"> </w:t>
       </w:r>
       <w:r>
-        <w:t xml:space="preserve">curves for sun and shade leaves grown under elevated (ET) and ambient (AT) temperature treatments. A-</w:t>
-      </w:r>
-      <w:r>
-        <w:rPr>
-          <w:i/>
-        </w:rPr>
-        <w:t xml:space="preserve">C</w:t>
-      </w:r>
-      <w:r>
-        <w:rPr>
-          <w:vertAlign w:val="subscript"/>
-        </w:rPr>
-        <w:t xml:space="preserve">i</w:t>
-      </w:r>
-      <w:r>
-        <w:t xml:space="preserve"> </w:t>
-      </w:r>
-      <w:r>
-        <w:t xml:space="preserve">curves were measured once on all trees, in February 2014, at 25°C and at saturating light (1800</w:t>
+        <w:t xml:space="preserve">curves measured once on all trees, in February 2014, at 25°C and at saturating light (1800</w:t>
       </w:r>
       <w:r>
         <w:t xml:space="preserve"> </w:t>
@@ -10176,79 +9782,7 @@
         <w:t xml:space="preserve">-1</w:t>
       </w:r>
       <w:r>
-        <w:t xml:space="preserve">). (b) The relationship between</w:t>
-      </w:r>
-      <w:r>
-        <w:t xml:space="preserve"> </w:t>
-      </w:r>
-      <w:r>
-        <w:rPr>
-          <w:i/>
-        </w:rPr>
-        <w:t xml:space="preserve">V</w:t>
-      </w:r>
-      <w:r>
-        <w:rPr>
-          <w:vertAlign w:val="subscript"/>
-        </w:rPr>
-        <w:t xml:space="preserve">cmax</w:t>
-      </w:r>
-      <w:r>
-        <w:t xml:space="preserve"> </w:t>
-      </w:r>
-      <w:r>
-        <w:t xml:space="preserve">and mean leaf N per area (</w:t>
-      </w:r>
-      <w:r>
-        <w:rPr>
-          <w:i/>
-        </w:rPr>
-        <w:t xml:space="preserve">N</w:t>
-      </w:r>
-      <w:r>
-        <w:rPr>
-          <w:vertAlign w:val="subscript"/>
-        </w:rPr>
-        <w:t xml:space="preserve">a</w:t>
-      </w:r>
-      <w:r>
-        <w:t xml:space="preserve">) for each chamber, including sun leaves and shade leaves at low light. (c) The relationship between leaf net photosynthesis rate (</w:t>
-      </w:r>
-      <w:r>
-        <w:rPr>
-          <w:i/>
-        </w:rPr>
-        <w:t xml:space="preserve">A</w:t>
-      </w:r>
-      <w:r>
-        <w:rPr>
-          <w:vertAlign w:val="subscript"/>
-        </w:rPr>
-        <w:t xml:space="preserve">n</w:t>
-      </w:r>
-      <w:r>
-        <w:t xml:space="preserve">) and leaf</w:t>
-      </w:r>
-      <w:r>
-        <w:t xml:space="preserve"> </w:t>
-      </w:r>
-      <w:r>
-        <w:rPr>
-          <w:i/>
-        </w:rPr>
-        <w:t xml:space="preserve">N</w:t>
-      </w:r>
-      <w:r>
-        <w:rPr>
-          <w:vertAlign w:val="subscript"/>
-        </w:rPr>
-        <w:t xml:space="preserve">a</w:t>
-      </w:r>
-      <w:r>
-        <w:t xml:space="preserve"> </w:t>
-      </w:r>
-      <w:r>
-        <w:t xml:space="preserve">for sun and shade leaves measured under their ambient light and temperature conditions. For (b,c) the dashed line represents the significant linear model fit for all leaves, with a marginal and conditional</w:t>
+        <w:t xml:space="preserve">). The dashed line represents the significant linear model fit for all leaves, with a marginal and conditional</w:t>
       </w:r>
       <w:r>
         <w:t xml:space="preserve"> </w:t>
@@ -10269,7 +9803,7 @@
         <w:t xml:space="preserve"> </w:t>
       </w:r>
       <w:r>
-        <w:t xml:space="preserve">of 0.28 and 0.35 for (b) and 0.24 and 0.33 for (c).</w:t>
+        <w:t xml:space="preserve">of 0.59 and 0.62.</w:t>
       </w:r>
       <w:r>
         <w:br w:type="textWrapping"/>
@@ -11260,35 +10794,6 @@
       </w:r>
       <w:r>
         <w:t xml:space="preserve">.</w:t>
-      </w:r>
-    </w:p>
-    <w:p>
-      <w:pPr>
-        <w:pStyle w:val="Bibliography"/>
-      </w:pPr>
-      <w:r>
-        <w:t xml:space="preserve">Duursma R.A. (2015) Plantecophys - An R Package for Analysing and Modelling Leaf Gas Exchange Data.</w:t>
-      </w:r>
-      <w:r>
-        <w:t xml:space="preserve"> </w:t>
-      </w:r>
-      <w:r>
-        <w:rPr>
-          <w:i/>
-        </w:rPr>
-        <w:t xml:space="preserve">PLoS ONE</w:t>
-      </w:r>
-      <w:r>
-        <w:t xml:space="preserve"> </w:t>
-      </w:r>
-      <w:r>
-        <w:rPr>
-          <w:b/>
-        </w:rPr>
-        <w:t xml:space="preserve">10</w:t>
-      </w:r>
-      <w:r>
-        <w:t xml:space="preserve">, e0143346.</w:t>
       </w:r>
     </w:p>
     <w:p>
@@ -13657,7 +13162,7 @@
     </w:lvl>
   </w:abstractNum>
   <w:abstractNum w:abstractNumId="990">
-    <w:nsid w:val="18e23bd2"/>
+    <w:nsid w:val="62dfa57e"/>
     <w:multiLevelType w:val="multilevel"/>
     <w:lvl w:ilvl="0">
       <w:numFmt w:val="bullet"/>

</xml_diff>

<commit_message>
fixed versus variable gm
</commit_message>
<xml_diff>
--- a/gm_pce/manuscript_gmes.docx
+++ b/gm_pce/manuscript_gmes.docx
@@ -3399,7 +3399,7 @@
         <w:t xml:space="preserve">max</w:t>
       </w:r>
       <w:r>
-        <w:t xml:space="preserve">) was determined as the maximum rate of photosynthesis measured at the highest</w:t>
+        <w:t xml:space="preserve">) was determined as the maximum rate of photosynthesis measured at the highest observed</w:t>
       </w:r>
       <w:r>
         <w:t xml:space="preserve"> </w:t>
@@ -3415,75 +3415,6 @@
           <w:vertAlign w:val="subscript"/>
         </w:rPr>
         <w:t xml:space="preserve">i</w:t>
-      </w:r>
-      <w:r>
-        <w:t xml:space="preserve"> </w:t>
-      </w:r>
-      <w:r>
-        <w:t xml:space="preserve">with [CO</w:t>
-      </w:r>
-      <w:r>
-        <w:rPr>
-          <w:vertAlign w:val="subscript"/>
-        </w:rPr>
-        <w:t xml:space="preserve">2</w:t>
-      </w:r>
-      <w:r>
-        <w:t xml:space="preserve">] of 1800</w:t>
-      </w:r>
-      <w:r>
-        <w:t xml:space="preserve"> </w:t>
-      </w:r>
-      <m:oMath>
-        <m:r>
-          <m:rPr/>
-          <m:t>μ</m:t>
-        </m:r>
-      </m:oMath>
-      <w:r>
-        <w:t xml:space="preserve">l l</w:t>
-      </w:r>
-      <w:r>
-        <w:rPr>
-          <w:vertAlign w:val="superscript"/>
-        </w:rPr>
-        <w:t xml:space="preserve">-1</w:t>
-      </w:r>
-      <w:r>
-        <w:t xml:space="preserve"> </w:t>
-      </w:r>
-      <w:r>
-        <w:t xml:space="preserve">and PPFD of 1800</w:t>
-      </w:r>
-      <w:r>
-        <w:t xml:space="preserve"> </w:t>
-      </w:r>
-      <m:oMath>
-        <m:r>
-          <m:rPr/>
-          <m:t>μ</m:t>
-        </m:r>
-      </m:oMath>
-      <w:r>
-        <w:t xml:space="preserve">mol m</w:t>
-      </w:r>
-      <w:r>
-        <w:rPr>
-          <w:vertAlign w:val="superscript"/>
-        </w:rPr>
-        <w:t xml:space="preserve">-1</w:t>
-      </w:r>
-      <w:r>
-        <w:t xml:space="preserve"> </w:t>
-      </w:r>
-      <w:r>
-        <w:t xml:space="preserve">s</w:t>
-      </w:r>
-      <w:r>
-        <w:rPr>
-          <w:vertAlign w:val="superscript"/>
-        </w:rPr>
-        <w:t xml:space="preserve">-1</w:t>
       </w:r>
       <w:r>
         <w:t xml:space="preserve">. The photosynthetic parameters,</w:t>
@@ -4275,7 +4206,28 @@
         <w:pStyle w:val="FirstParagraph"/>
       </w:pPr>
       <w:r>
-        <w:t xml:space="preserve">Across six measurement campaigns over the 7 month period, PPFD was reduced on average by &gt;75% in the shade (Figure 1).</w:t>
+        <w:t xml:space="preserve">Across six measurement campaigns over the 7 month period, PPFD was reduced on average by &gt;75% in the shade (Figure 1). Leaf</w:t>
+      </w:r>
+      <w:r>
+        <w:t xml:space="preserve"> </w:t>
+      </w:r>
+      <w:r>
+        <w:rPr>
+          <w:i/>
+        </w:rPr>
+        <w:t xml:space="preserve">N</w:t>
+      </w:r>
+      <w:r>
+        <w:rPr>
+          <w:vertAlign w:val="subscript"/>
+        </w:rPr>
+        <w:t xml:space="preserve">a</w:t>
+      </w:r>
+      <w:r>
+        <w:t xml:space="preserve"> </w:t>
+      </w:r>
+      <w:r>
+        <w:t xml:space="preserve">was approximately 20% higher in sun leaves compared to shade leaves (Table 1). Leaf mass per area (LMA) was not different between leaf types (Table 1).</w:t>
       </w:r>
     </w:p>
     <w:p>
@@ -4392,28 +4344,7 @@
         <w:pStyle w:val="BodyText"/>
       </w:pPr>
       <w:r>
-        <w:t xml:space="preserve">Leaf</w:t>
-      </w:r>
-      <w:r>
-        <w:t xml:space="preserve"> </w:t>
-      </w:r>
-      <w:r>
-        <w:rPr>
-          <w:i/>
-        </w:rPr>
-        <w:t xml:space="preserve">N</w:t>
-      </w:r>
-      <w:r>
-        <w:rPr>
-          <w:vertAlign w:val="subscript"/>
-        </w:rPr>
-        <w:t xml:space="preserve">a</w:t>
-      </w:r>
-      <w:r>
-        <w:t xml:space="preserve"> </w:t>
-      </w:r>
-      <w:r>
-        <w:t xml:space="preserve">was approximately 20% higher in sun leaves compared to shade leaves (Table 1). Leaf mass per area (LMA) was not different between leaf types (Table 1). No effect of the warming treatment was detected on PPFD,</w:t>
+        <w:t xml:space="preserve">No effect of the warming treatment was detected on PPFD,</w:t>
       </w:r>
       <w:r>
         <w:t xml:space="preserve"> </w:t>
@@ -4536,7 +4467,82 @@
         <w:pStyle w:val="FirstParagraph"/>
       </w:pPr>
       <w:r>
-        <w:t xml:space="preserve">The photosynthetic parameters</w:t>
+        <w:t xml:space="preserve">Mean photosynthetic capacity (</w:t>
+      </w:r>
+      <w:r>
+        <w:rPr>
+          <w:i/>
+        </w:rPr>
+        <w:t xml:space="preserve">A</w:t>
+      </w:r>
+      <w:r>
+        <w:rPr>
+          <w:vertAlign w:val="subscript"/>
+        </w:rPr>
+        <w:t xml:space="preserve">max</w:t>
+      </w:r>
+      <w:r>
+        <w:t xml:space="preserve">) of sun leaves was significantly higher (+27%, P = 0.001) compared to shade leaves, when measured at saturating light and 25 °C. Within leaf types, no effect of the warming treatment was detected on</w:t>
+      </w:r>
+      <w:r>
+        <w:t xml:space="preserve"> </w:t>
+      </w:r>
+      <w:r>
+        <w:rPr>
+          <w:i/>
+        </w:rPr>
+        <w:t xml:space="preserve">A</w:t>
+      </w:r>
+      <w:r>
+        <w:rPr>
+          <w:vertAlign w:val="subscript"/>
+        </w:rPr>
+        <w:t xml:space="preserve">max</w:t>
+      </w:r>
+      <w:r>
+        <w:t xml:space="preserve">.</w:t>
+      </w:r>
+      <w:r>
+        <w:t xml:space="preserve"> </w:t>
+      </w:r>
+      <w:r>
+        <w:rPr>
+          <w:i/>
+        </w:rPr>
+        <w:t xml:space="preserve">A</w:t>
+      </w:r>
+      <w:r>
+        <w:rPr>
+          <w:vertAlign w:val="subscript"/>
+        </w:rPr>
+        <w:t xml:space="preserve">max</w:t>
+      </w:r>
+      <w:r>
+        <w:t xml:space="preserve"> </w:t>
+      </w:r>
+      <w:r>
+        <w:t xml:space="preserve">was positively related to leaf</w:t>
+      </w:r>
+      <w:r>
+        <w:t xml:space="preserve"> </w:t>
+      </w:r>
+      <w:r>
+        <w:rPr>
+          <w:i/>
+        </w:rPr>
+        <w:t xml:space="preserve">N</w:t>
+      </w:r>
+      <w:r>
+        <w:rPr>
+          <w:vertAlign w:val="subscript"/>
+        </w:rPr>
+        <w:t xml:space="preserve">a</w:t>
+      </w:r>
+      <w:r>
+        <w:t xml:space="preserve"> </w:t>
+      </w:r>
+      <w:r>
+        <w:t xml:space="preserve">across leaf types and temperature treatments (P = 0.01, Figure 2). Similarly, the the photosynthetic parameters</w:t>
       </w:r>
       <w:r>
         <w:t xml:space="preserve"> </w:t>
@@ -4578,46 +4584,60 @@
         <w:t xml:space="preserve"> </w:t>
       </w:r>
       <w:r>
-        <w:t xml:space="preserve">were higher in sun compared to shade leaves (Table 1), as estimated from A-</w:t>
-      </w:r>
-      <w:r>
-        <w:rPr>
-          <w:i/>
-        </w:rPr>
-        <w:t xml:space="preserve">C</w:t>
-      </w:r>
-      <w:r>
-        <w:rPr>
-          <w:vertAlign w:val="subscript"/>
-        </w:rPr>
-        <w:t xml:space="preserve">i</w:t>
-      </w:r>
-      <w:r>
-        <w:t xml:space="preserve"> </w:t>
-      </w:r>
-      <w:r>
-        <w:t xml:space="preserve">curves measured at 25 °C (Figure 2a). Within leaf types, no effect of the warming treatment was detected on either parameter. Among the sampled leaves,</w:t>
-      </w:r>
-      <w:r>
-        <w:t xml:space="preserve"> </w:t>
-      </w:r>
-      <w:r>
-        <w:rPr>
-          <w:i/>
-        </w:rPr>
-        <w:t xml:space="preserve">V</w:t>
-      </w:r>
-      <w:r>
-        <w:rPr>
-          <w:vertAlign w:val="subscript"/>
-        </w:rPr>
-        <w:t xml:space="preserve">cmax</w:t>
-      </w:r>
-      <w:r>
-        <w:t xml:space="preserve"> </w:t>
-      </w:r>
-      <w:r>
-        <w:t xml:space="preserve">was positively related to leaf</w:t>
+        <w:t xml:space="preserve">were higher in sun compared to shade leaves (Supplementary Table 1).</w:t>
+      </w:r>
+    </w:p>
+    <w:p>
+      <w:pPr>
+        <w:pStyle w:val="BodyText"/>
+      </w:pPr>
+      <w:r>
+        <w:br w:type="textWrapping"/>
+      </w:r>
+      <w:r>
+        <w:t xml:space="preserve">Mean</w:t>
+      </w:r>
+      <w:r>
+        <w:t xml:space="preserve"> </w:t>
+      </w:r>
+      <w:r>
+        <w:rPr>
+          <w:i/>
+        </w:rPr>
+        <w:t xml:space="preserve">A</w:t>
+      </w:r>
+      <w:r>
+        <w:rPr>
+          <w:vertAlign w:val="subscript"/>
+        </w:rPr>
+        <w:t xml:space="preserve">n</w:t>
+      </w:r>
+      <w:r>
+        <w:t xml:space="preserve"> </w:t>
+      </w:r>
+      <w:r>
+        <w:t xml:space="preserve">was significantly higher in sun compared to shade leaves (+23%), when measured at their local light environment and temperatures (Table 2). Additionally,</w:t>
+      </w:r>
+      <w:r>
+        <w:t xml:space="preserve"> </w:t>
+      </w:r>
+      <w:r>
+        <w:rPr>
+          <w:i/>
+        </w:rPr>
+        <w:t xml:space="preserve">A</w:t>
+      </w:r>
+      <w:r>
+        <w:rPr>
+          <w:vertAlign w:val="subscript"/>
+        </w:rPr>
+        <w:t xml:space="preserve">n</w:t>
+      </w:r>
+      <w:r>
+        <w:t xml:space="preserve"> </w:t>
+      </w:r>
+      <w:r>
+        <w:t xml:space="preserve">was positively related to</w:t>
       </w:r>
       <w:r>
         <w:t xml:space="preserve"> </w:t>
@@ -4638,81 +4658,7 @@
         <w:t xml:space="preserve"> </w:t>
       </w:r>
       <w:r>
-        <w:t xml:space="preserve">across leaf types and temperature treatments (P = 0.01, Figure 2b).</w:t>
-      </w:r>
-    </w:p>
-    <w:p>
-      <w:pPr>
-        <w:pStyle w:val="BodyText"/>
-      </w:pPr>
-      <w:r>
-        <w:br w:type="textWrapping"/>
-      </w:r>
-      <w:r>
-        <w:t xml:space="preserve">Mean</w:t>
-      </w:r>
-      <w:r>
-        <w:t xml:space="preserve"> </w:t>
-      </w:r>
-      <w:r>
-        <w:rPr>
-          <w:i/>
-        </w:rPr>
-        <w:t xml:space="preserve">A</w:t>
-      </w:r>
-      <w:r>
-        <w:rPr>
-          <w:vertAlign w:val="subscript"/>
-        </w:rPr>
-        <w:t xml:space="preserve">n</w:t>
-      </w:r>
-      <w:r>
-        <w:t xml:space="preserve"> </w:t>
-      </w:r>
-      <w:r>
-        <w:t xml:space="preserve">was significantly higher in sun compared to shade leaves (+23%), when measured at their local light environment and temperatures (Table 2). Additionally,</w:t>
-      </w:r>
-      <w:r>
-        <w:t xml:space="preserve"> </w:t>
-      </w:r>
-      <w:r>
-        <w:rPr>
-          <w:i/>
-        </w:rPr>
-        <w:t xml:space="preserve">A</w:t>
-      </w:r>
-      <w:r>
-        <w:rPr>
-          <w:vertAlign w:val="subscript"/>
-        </w:rPr>
-        <w:t xml:space="preserve">n</w:t>
-      </w:r>
-      <w:r>
-        <w:t xml:space="preserve"> </w:t>
-      </w:r>
-      <w:r>
-        <w:t xml:space="preserve">was positively related to</w:t>
-      </w:r>
-      <w:r>
-        <w:t xml:space="preserve"> </w:t>
-      </w:r>
-      <w:r>
-        <w:rPr>
-          <w:i/>
-        </w:rPr>
-        <w:t xml:space="preserve">N</w:t>
-      </w:r>
-      <w:r>
-        <w:rPr>
-          <w:vertAlign w:val="subscript"/>
-        </w:rPr>
-        <w:t xml:space="preserve">a</w:t>
-      </w:r>
-      <w:r>
-        <w:t xml:space="preserve"> </w:t>
-      </w:r>
-      <w:r>
-        <w:t xml:space="preserve">across gas exchange campaigns and leaf types measured under ambient light and temperature conditions (P &lt; 0.001, Figure 2c). Following an increase in light intensity to match high-light conditions ('sunfleck simulations'),</w:t>
+        <w:t xml:space="preserve">across gas exchange campaigns and leaf types measured under ambient light and temperature conditions (P &lt; 0.001, Figure S5c). Following an increase in light intensity to match high-light conditions ('sunfleck simulations'),</w:t>
       </w:r>
       <w:r>
         <w:t xml:space="preserve"> </w:t>
@@ -6173,7 +6119,46 @@
         <w:t xml:space="preserve">2010)</w:t>
       </w:r>
       <w:r>
-        <w:t xml:space="preserve">. Similar LMA in sun and shade leaves could be the result of leaf formation under comparable light conditions or possible unmeasured differences in total non-structural carbohydrates contents between leaf types that masked differences in leaf thickness or density.</w:t>
+        <w:t xml:space="preserve">. Similar LMA in sun and shade leaves could be the result of leaf formation under comparable light conditions or possible unmeasured differences in total non-structural carbohydrates contents between leaf types that masked differences in leaf thickness or density. For example, sun leaves of</w:t>
+      </w:r>
+      <w:r>
+        <w:t xml:space="preserve"> </w:t>
+      </w:r>
+      <w:r>
+        <w:rPr>
+          <w:i/>
+        </w:rPr>
+        <w:t xml:space="preserve">Abies amabilis</w:t>
+      </w:r>
+      <w:r>
+        <w:t xml:space="preserve"> </w:t>
+      </w:r>
+      <w:r>
+        <w:t xml:space="preserve">foliage that became shaded exhibited physiology similar to shaded leaves, while retaining the morphology of sun leaves</w:t>
+      </w:r>
+      <w:r>
+        <w:t xml:space="preserve"> </w:t>
+      </w:r>
+      <w:r>
+        <w:t xml:space="preserve">(Brooks</w:t>
+      </w:r>
+      <w:r>
+        <w:t xml:space="preserve"> </w:t>
+      </w:r>
+      <w:r>
+        <w:rPr>
+          <w:i/>
+        </w:rPr>
+        <w:t xml:space="preserve">et al.</w:t>
+      </w:r>
+      <w:r>
+        <w:t xml:space="preserve"> </w:t>
+      </w:r>
+      <w:r>
+        <w:t xml:space="preserve">1996)</w:t>
+      </w:r>
+      <w:r>
+        <w:t xml:space="preserve">.</w:t>
       </w:r>
     </w:p>
     <w:p>
@@ -6949,262 +6934,953 @@
         <w:br w:type="textWrapping"/>
       </w:r>
       <w:r>
+        <w:rPr>
+          <w:b/>
+        </w:rPr>
         <w:t xml:space="preserve">We found that</w:t>
       </w:r>
       <w:r>
-        <w:t xml:space="preserve"> </w:t>
-      </w:r>
-      <w:r>
-        <w:rPr>
-          <w:i/>
+        <w:rPr>
+          <w:b/>
+        </w:rPr>
+        <w:t xml:space="preserve"> </w:t>
+      </w:r>
+      <w:r>
+        <w:rPr>
+          <w:i/>
+          <w:b/>
         </w:rPr>
         <w:t xml:space="preserve">A</w:t>
       </w:r>
       <w:r>
         <w:rPr>
           <w:vertAlign w:val="subscript"/>
+          <w:b/>
         </w:rPr>
         <w:t xml:space="preserve">n</w:t>
       </w:r>
       <w:r>
-        <w:t xml:space="preserve"> </w:t>
-      </w:r>
-      <w:r>
+        <w:rPr>
+          <w:b/>
+        </w:rPr>
+        <w:t xml:space="preserve"> </w:t>
+      </w:r>
+      <w:r>
+        <w:rPr>
+          <w:b/>
+        </w:rPr>
         <w:t xml:space="preserve">and</w:t>
       </w:r>
       <w:r>
-        <w:t xml:space="preserve"> </w:t>
-      </w:r>
-      <w:r>
-        <w:rPr>
-          <w:i/>
+        <w:rPr>
+          <w:b/>
+        </w:rPr>
+        <w:t xml:space="preserve"> </w:t>
+      </w:r>
+      <w:r>
+        <w:rPr>
+          <w:i/>
+          <w:b/>
         </w:rPr>
         <w:t xml:space="preserve">g</w:t>
       </w:r>
       <w:r>
         <w:rPr>
           <w:vertAlign w:val="subscript"/>
+          <w:b/>
         </w:rPr>
         <w:t xml:space="preserve">m</w:t>
       </w:r>
       <w:r>
-        <w:t xml:space="preserve"> </w:t>
-      </w:r>
-      <w:r>
+        <w:rPr>
+          <w:b/>
+        </w:rPr>
+        <w:t xml:space="preserve"> </w:t>
+      </w:r>
+      <w:r>
+        <w:rPr>
+          <w:b/>
+        </w:rPr>
         <w:t xml:space="preserve">scaled positively across leaf types (Fig. 3b) and, unexpectedly, increased in shade leaves when light intensity was increased to values similar in sun leaves. Possible mechanisms for the rapid (~25 min) response of</w:t>
       </w:r>
       <w:r>
-        <w:t xml:space="preserve"> </w:t>
-      </w:r>
-      <w:r>
-        <w:rPr>
-          <w:i/>
+        <w:rPr>
+          <w:b/>
+        </w:rPr>
+        <w:t xml:space="preserve"> </w:t>
+      </w:r>
+      <w:r>
+        <w:rPr>
+          <w:i/>
+          <w:b/>
         </w:rPr>
         <w:t xml:space="preserve">g</w:t>
       </w:r>
       <w:r>
         <w:rPr>
           <w:vertAlign w:val="subscript"/>
+          <w:b/>
         </w:rPr>
         <w:t xml:space="preserve">m</w:t>
       </w:r>
       <w:r>
-        <w:t xml:space="preserve"> </w:t>
-      </w:r>
-      <w:r>
+        <w:rPr>
+          <w:b/>
+        </w:rPr>
+        <w:t xml:space="preserve"> </w:t>
+      </w:r>
+      <w:r>
+        <w:rPr>
+          <w:b/>
+        </w:rPr>
         <w:t xml:space="preserve">to light intensity include regulation of aquaporins, which can facilitate increases in the CO</w:t>
       </w:r>
       <w:r>
         <w:rPr>
           <w:vertAlign w:val="subscript"/>
+          <w:b/>
         </w:rPr>
         <w:t xml:space="preserve">2</w:t>
       </w:r>
       <w:r>
-        <w:t xml:space="preserve"> </w:t>
-      </w:r>
-      <w:r>
+        <w:rPr>
+          <w:b/>
+        </w:rPr>
+        <w:t xml:space="preserve"> </w:t>
+      </w:r>
+      <w:r>
+        <w:rPr>
+          <w:b/>
+        </w:rPr>
         <w:t xml:space="preserve">permeability of the cell membranes</w:t>
       </w:r>
       <w:r>
-        <w:t xml:space="preserve"> </w:t>
-      </w:r>
-      <w:r>
+        <w:rPr>
+          <w:b/>
+        </w:rPr>
+        <w:t xml:space="preserve"> </w:t>
+      </w:r>
+      <w:r>
+        <w:rPr>
+          <w:b/>
+        </w:rPr>
         <w:t xml:space="preserve">(Hanba</w:t>
       </w:r>
       <w:r>
-        <w:t xml:space="preserve"> </w:t>
-      </w:r>
-      <w:r>
-        <w:rPr>
-          <w:i/>
+        <w:rPr>
+          <w:b/>
+        </w:rPr>
+        <w:t xml:space="preserve"> </w:t>
+      </w:r>
+      <w:r>
+        <w:rPr>
+          <w:i/>
+          <w:b/>
         </w:rPr>
         <w:t xml:space="preserve">et al.</w:t>
       </w:r>
       <w:r>
-        <w:t xml:space="preserve"> </w:t>
-      </w:r>
-      <w:r>
+        <w:rPr>
+          <w:b/>
+        </w:rPr>
+        <w:t xml:space="preserve"> </w:t>
+      </w:r>
+      <w:r>
+        <w:rPr>
+          <w:b/>
+        </w:rPr>
         <w:t xml:space="preserve">2004; Heinen</w:t>
       </w:r>
       <w:r>
-        <w:t xml:space="preserve"> </w:t>
-      </w:r>
-      <w:r>
-        <w:rPr>
-          <w:i/>
+        <w:rPr>
+          <w:b/>
+        </w:rPr>
+        <w:t xml:space="preserve"> </w:t>
+      </w:r>
+      <w:r>
+        <w:rPr>
+          <w:i/>
+          <w:b/>
         </w:rPr>
         <w:t xml:space="preserve">et al.</w:t>
       </w:r>
       <w:r>
-        <w:t xml:space="preserve"> </w:t>
-      </w:r>
-      <w:r>
+        <w:rPr>
+          <w:b/>
+        </w:rPr>
+        <w:t xml:space="preserve"> </w:t>
+      </w:r>
+      <w:r>
+        <w:rPr>
+          <w:b/>
+        </w:rPr>
         <w:t xml:space="preserve">2009; Li</w:t>
       </w:r>
       <w:r>
-        <w:t xml:space="preserve"> </w:t>
-      </w:r>
-      <w:r>
-        <w:rPr>
-          <w:i/>
+        <w:rPr>
+          <w:b/>
+        </w:rPr>
+        <w:t xml:space="preserve"> </w:t>
+      </w:r>
+      <w:r>
+        <w:rPr>
+          <w:i/>
+          <w:b/>
         </w:rPr>
         <w:t xml:space="preserve">et al.</w:t>
       </w:r>
       <w:r>
-        <w:t xml:space="preserve"> </w:t>
-      </w:r>
-      <w:r>
+        <w:rPr>
+          <w:b/>
+        </w:rPr>
+        <w:t xml:space="preserve"> </w:t>
+      </w:r>
+      <w:r>
+        <w:rPr>
+          <w:b/>
+        </w:rPr>
         <w:t xml:space="preserve">2014)</w:t>
       </w:r>
       <w:r>
-        <w:t xml:space="preserve"> </w:t>
-      </w:r>
-      <w:r>
+        <w:rPr>
+          <w:b/>
+        </w:rPr>
+        <w:t xml:space="preserve"> </w:t>
+      </w:r>
+      <w:r>
+        <w:rPr>
+          <w:b/>
+        </w:rPr>
         <w:t xml:space="preserve">or movement of chloroplasts to facilitate CO</w:t>
       </w:r>
       <w:r>
         <w:rPr>
           <w:vertAlign w:val="subscript"/>
+          <w:b/>
         </w:rPr>
         <w:t xml:space="preserve">2</w:t>
       </w:r>
       <w:r>
-        <w:t xml:space="preserve"> </w:t>
-      </w:r>
-      <w:r>
+        <w:rPr>
+          <w:b/>
+        </w:rPr>
+        <w:t xml:space="preserve"> </w:t>
+      </w:r>
+      <w:r>
+        <w:rPr>
+          <w:b/>
+        </w:rPr>
         <w:t xml:space="preserve">diffusion</w:t>
       </w:r>
       <w:r>
-        <w:t xml:space="preserve"> </w:t>
-      </w:r>
-      <w:r>
+        <w:rPr>
+          <w:b/>
+        </w:rPr>
+        <w:t xml:space="preserve"> </w:t>
+      </w:r>
+      <w:r>
+        <w:rPr>
+          <w:b/>
+        </w:rPr>
         <w:t xml:space="preserve">(Tholen</w:t>
       </w:r>
       <w:r>
-        <w:t xml:space="preserve"> </w:t>
-      </w:r>
-      <w:r>
-        <w:rPr>
-          <w:i/>
+        <w:rPr>
+          <w:b/>
+        </w:rPr>
+        <w:t xml:space="preserve"> </w:t>
+      </w:r>
+      <w:r>
+        <w:rPr>
+          <w:i/>
+          <w:b/>
         </w:rPr>
         <w:t xml:space="preserve">et al.</w:t>
       </w:r>
       <w:r>
-        <w:t xml:space="preserve"> </w:t>
-      </w:r>
-      <w:r>
+        <w:rPr>
+          <w:b/>
+        </w:rPr>
+        <w:t xml:space="preserve"> </w:t>
+      </w:r>
+      <w:r>
+        <w:rPr>
+          <w:b/>
+        </w:rPr>
         <w:t xml:space="preserve">2008)</w:t>
       </w:r>
       <w:r>
+        <w:rPr>
+          <w:b/>
+        </w:rPr>
         <w:t xml:space="preserve">. Our findings support growing evidence that</w:t>
       </w:r>
       <w:r>
-        <w:t xml:space="preserve"> </w:t>
-      </w:r>
-      <w:r>
-        <w:rPr>
-          <w:i/>
+        <w:rPr>
+          <w:b/>
+        </w:rPr>
+        <w:t xml:space="preserve"> </w:t>
+      </w:r>
+      <w:r>
+        <w:rPr>
+          <w:i/>
+          <w:b/>
         </w:rPr>
         <w:t xml:space="preserve">g</w:t>
       </w:r>
       <w:r>
         <w:rPr>
           <w:vertAlign w:val="subscript"/>
+          <w:b/>
         </w:rPr>
         <w:t xml:space="preserve">m</w:t>
       </w:r>
       <w:r>
-        <w:t xml:space="preserve"> </w:t>
-      </w:r>
-      <w:r>
+        <w:rPr>
+          <w:b/>
+        </w:rPr>
+        <w:t xml:space="preserve"> </w:t>
+      </w:r>
+      <w:r>
+        <w:rPr>
+          <w:b/>
+        </w:rPr>
         <w:t xml:space="preserve">is highly variable and can respond to environmental variables</w:t>
       </w:r>
       <w:r>
-        <w:t xml:space="preserve"> </w:t>
-      </w:r>
-      <w:r>
+        <w:rPr>
+          <w:b/>
+        </w:rPr>
+        <w:t xml:space="preserve"> </w:t>
+      </w:r>
+      <w:r>
+        <w:rPr>
+          <w:b/>
+        </w:rPr>
         <w:t xml:space="preserve">(Flexas</w:t>
       </w:r>
       <w:r>
-        <w:t xml:space="preserve"> </w:t>
-      </w:r>
-      <w:r>
-        <w:rPr>
-          <w:i/>
+        <w:rPr>
+          <w:b/>
+        </w:rPr>
+        <w:t xml:space="preserve"> </w:t>
+      </w:r>
+      <w:r>
+        <w:rPr>
+          <w:i/>
+          <w:b/>
         </w:rPr>
         <w:t xml:space="preserve">et al.</w:t>
       </w:r>
       <w:r>
-        <w:t xml:space="preserve"> </w:t>
-      </w:r>
-      <w:r>
+        <w:rPr>
+          <w:b/>
+        </w:rPr>
+        <w:t xml:space="preserve"> </w:t>
+      </w:r>
+      <w:r>
+        <w:rPr>
+          <w:b/>
+        </w:rPr>
         <w:t xml:space="preserve">2007, 2008)</w:t>
       </w:r>
       <w:r>
+        <w:rPr>
+          <w:b/>
+        </w:rPr>
         <w:t xml:space="preserve">. Here we provide empirical data showing</w:t>
       </w:r>
       <w:r>
-        <w:t xml:space="preserve"> </w:t>
-      </w:r>
-      <w:r>
-        <w:rPr>
-          <w:i/>
+        <w:rPr>
+          <w:b/>
+        </w:rPr>
+        <w:t xml:space="preserve"> </w:t>
+      </w:r>
+      <w:r>
+        <w:rPr>
+          <w:i/>
+          <w:b/>
         </w:rPr>
         <w:t xml:space="preserve">g</w:t>
       </w:r>
       <w:r>
         <w:rPr>
           <w:vertAlign w:val="subscript"/>
+          <w:b/>
         </w:rPr>
         <w:t xml:space="preserve">m</w:t>
       </w:r>
       <w:r>
-        <w:t xml:space="preserve"> </w:t>
-      </w:r>
-      <w:r>
+        <w:rPr>
+          <w:b/>
+        </w:rPr>
+        <w:t xml:space="preserve"> </w:t>
+      </w:r>
+      <w:r>
+        <w:rPr>
+          <w:b/>
+        </w:rPr>
         <w:t xml:space="preserve">not only varies within a canopy, but that the up-regulation of</w:t>
       </w:r>
       <w:r>
-        <w:t xml:space="preserve"> </w:t>
-      </w:r>
-      <w:r>
-        <w:rPr>
-          <w:i/>
+        <w:rPr>
+          <w:b/>
+        </w:rPr>
+        <w:t xml:space="preserve"> </w:t>
+      </w:r>
+      <w:r>
+        <w:rPr>
+          <w:i/>
+          <w:b/>
         </w:rPr>
         <w:t xml:space="preserve">g</w:t>
       </w:r>
       <w:r>
         <w:rPr>
           <w:vertAlign w:val="subscript"/>
+          <w:b/>
         </w:rPr>
         <w:t xml:space="preserve">m</w:t>
       </w:r>
       <w:r>
-        <w:t xml:space="preserve"> </w:t>
-      </w:r>
-      <w:r>
+        <w:rPr>
+          <w:b/>
+        </w:rPr>
+        <w:t xml:space="preserve"> </w:t>
+      </w:r>
+      <w:r>
+        <w:rPr>
+          <w:b/>
+        </w:rPr>
         <w:t xml:space="preserve">plays a critical role in the photosynthetic response of shade leaves to sunflecks.</w:t>
+      </w:r>
+    </w:p>
+    <w:p>
+      <w:pPr>
+        <w:pStyle w:val="BodyText"/>
+      </w:pPr>
+      <w:r>
+        <w:rPr>
+          <w:i/>
+        </w:rPr>
+        <w:t xml:space="preserve">fixed vs variable controls of g</w:t>
+      </w:r>
+      <w:r>
+        <w:rPr>
+          <w:vertAlign w:val="subscript"/>
+          <w:i/>
+        </w:rPr>
+        <w:t xml:space="preserve">m</w:t>
+      </w:r>
+      <w:r>
+        <w:t xml:space="preserve"> </w:t>
+      </w:r>
+      <w:r>
+        <w:t xml:space="preserve">We found that</w:t>
+      </w:r>
+      <w:r>
+        <w:t xml:space="preserve"> </w:t>
+      </w:r>
+      <w:r>
+        <w:rPr>
+          <w:i/>
+        </w:rPr>
+        <w:t xml:space="preserve">A</w:t>
+      </w:r>
+      <w:r>
+        <w:rPr>
+          <w:vertAlign w:val="subscript"/>
+        </w:rPr>
+        <w:t xml:space="preserve">n</w:t>
+      </w:r>
+      <w:r>
+        <w:t xml:space="preserve"> </w:t>
+      </w:r>
+      <w:r>
+        <w:t xml:space="preserve">and</w:t>
+      </w:r>
+      <w:r>
+        <w:t xml:space="preserve"> </w:t>
+      </w:r>
+      <w:r>
+        <w:rPr>
+          <w:i/>
+        </w:rPr>
+        <w:t xml:space="preserve">g</w:t>
+      </w:r>
+      <w:r>
+        <w:rPr>
+          <w:vertAlign w:val="subscript"/>
+        </w:rPr>
+        <w:t xml:space="preserve">m</w:t>
+      </w:r>
+      <w:r>
+        <w:t xml:space="preserve"> </w:t>
+      </w:r>
+      <w:r>
+        <w:t xml:space="preserve">scaled positively across leaf types (Fig. 3b) and, unexpectedly, increased in shade leaves when light intensity was increased to values similar in sun leaves. Comparable LMA within the canopy likely allowed for this up-regulation of</w:t>
+      </w:r>
+      <w:r>
+        <w:t xml:space="preserve"> </w:t>
+      </w:r>
+      <w:r>
+        <w:rPr>
+          <w:i/>
+        </w:rPr>
+        <w:t xml:space="preserve">g</w:t>
+      </w:r>
+      <w:r>
+        <w:rPr>
+          <w:vertAlign w:val="subscript"/>
+        </w:rPr>
+        <w:t xml:space="preserve">m</w:t>
+      </w:r>
+      <w:r>
+        <w:t xml:space="preserve"> </w:t>
+      </w:r>
+      <w:r>
+        <w:t xml:space="preserve">, which played a critical role in the photosynthetic response of shade leaves to sunflecks. Components of LMA, such as palisade thickness and cell surface exposed to intercellular air space, set an upper limit for</w:t>
+      </w:r>
+      <w:r>
+        <w:t xml:space="preserve"> </w:t>
+      </w:r>
+      <w:r>
+        <w:rPr>
+          <w:i/>
+        </w:rPr>
+        <w:t xml:space="preserve">g</w:t>
+      </w:r>
+      <w:r>
+        <w:rPr>
+          <w:vertAlign w:val="subscript"/>
+        </w:rPr>
+        <w:t xml:space="preserve">m</w:t>
+      </w:r>
+      <w:r>
+        <w:t xml:space="preserve">, but considerable variation in</w:t>
+      </w:r>
+      <w:r>
+        <w:t xml:space="preserve"> </w:t>
+      </w:r>
+      <w:r>
+        <w:rPr>
+          <w:i/>
+        </w:rPr>
+        <w:t xml:space="preserve">g</w:t>
+      </w:r>
+      <w:r>
+        <w:rPr>
+          <w:vertAlign w:val="subscript"/>
+        </w:rPr>
+        <w:t xml:space="preserve">m</w:t>
+      </w:r>
+      <w:r>
+        <w:t xml:space="preserve"> </w:t>
+      </w:r>
+      <w:r>
+        <w:t xml:space="preserve">can exist for a given LMA</w:t>
+      </w:r>
+      <w:r>
+        <w:t xml:space="preserve"> </w:t>
+      </w:r>
+      <w:r>
+        <w:t xml:space="preserve">(Flexas</w:t>
+      </w:r>
+      <w:r>
+        <w:t xml:space="preserve"> </w:t>
+      </w:r>
+      <w:r>
+        <w:rPr>
+          <w:i/>
+        </w:rPr>
+        <w:t xml:space="preserve">et al.</w:t>
+      </w:r>
+      <w:r>
+        <w:t xml:space="preserve"> </w:t>
+      </w:r>
+      <w:r>
+        <w:t xml:space="preserve">2008; Milla-Moreno</w:t>
+      </w:r>
+      <w:r>
+        <w:t xml:space="preserve"> </w:t>
+      </w:r>
+      <w:r>
+        <w:rPr>
+          <w:i/>
+        </w:rPr>
+        <w:t xml:space="preserve">et al.</w:t>
+      </w:r>
+      <w:r>
+        <w:t xml:space="preserve"> </w:t>
+      </w:r>
+      <w:r>
+        <w:t xml:space="preserve">2016)</w:t>
+      </w:r>
+      <w:r>
+        <w:t xml:space="preserve">. Possible mechanisms for the rapid (~25 min) up-regulation of</w:t>
+      </w:r>
+      <w:r>
+        <w:t xml:space="preserve"> </w:t>
+      </w:r>
+      <w:r>
+        <w:rPr>
+          <w:i/>
+        </w:rPr>
+        <w:t xml:space="preserve">g</w:t>
+      </w:r>
+      <w:r>
+        <w:rPr>
+          <w:vertAlign w:val="subscript"/>
+        </w:rPr>
+        <w:t xml:space="preserve">m</w:t>
+      </w:r>
+      <w:r>
+        <w:t xml:space="preserve"> </w:t>
+      </w:r>
+      <w:r>
+        <w:t xml:space="preserve">to light intensity include regulation of aquaporins, which can facilitate increases in the CO</w:t>
+      </w:r>
+      <w:r>
+        <w:rPr>
+          <w:vertAlign w:val="subscript"/>
+        </w:rPr>
+        <w:t xml:space="preserve">2</w:t>
+      </w:r>
+      <w:r>
+        <w:t xml:space="preserve"> </w:t>
+      </w:r>
+      <w:r>
+        <w:t xml:space="preserve">permeability of the cell membranes</w:t>
+      </w:r>
+      <w:r>
+        <w:t xml:space="preserve"> </w:t>
+      </w:r>
+      <w:r>
+        <w:t xml:space="preserve">(Hanba</w:t>
+      </w:r>
+      <w:r>
+        <w:t xml:space="preserve"> </w:t>
+      </w:r>
+      <w:r>
+        <w:rPr>
+          <w:i/>
+        </w:rPr>
+        <w:t xml:space="preserve">et al.</w:t>
+      </w:r>
+      <w:r>
+        <w:t xml:space="preserve"> </w:t>
+      </w:r>
+      <w:r>
+        <w:t xml:space="preserve">2004; Heinen</w:t>
+      </w:r>
+      <w:r>
+        <w:t xml:space="preserve"> </w:t>
+      </w:r>
+      <w:r>
+        <w:rPr>
+          <w:i/>
+        </w:rPr>
+        <w:t xml:space="preserve">et al.</w:t>
+      </w:r>
+      <w:r>
+        <w:t xml:space="preserve"> </w:t>
+      </w:r>
+      <w:r>
+        <w:t xml:space="preserve">2009; Li</w:t>
+      </w:r>
+      <w:r>
+        <w:t xml:space="preserve"> </w:t>
+      </w:r>
+      <w:r>
+        <w:rPr>
+          <w:i/>
+        </w:rPr>
+        <w:t xml:space="preserve">et al.</w:t>
+      </w:r>
+      <w:r>
+        <w:t xml:space="preserve"> </w:t>
+      </w:r>
+      <w:r>
+        <w:t xml:space="preserve">2014)</w:t>
+      </w:r>
+      <w:r>
+        <w:t xml:space="preserve"> </w:t>
+      </w:r>
+      <w:r>
+        <w:t xml:space="preserve">or movement of chloroplasts to facilitate CO</w:t>
+      </w:r>
+      <w:r>
+        <w:rPr>
+          <w:vertAlign w:val="subscript"/>
+        </w:rPr>
+        <w:t xml:space="preserve">2</w:t>
+      </w:r>
+      <w:r>
+        <w:t xml:space="preserve"> </w:t>
+      </w:r>
+      <w:r>
+        <w:t xml:space="preserve">diffusion</w:t>
+      </w:r>
+      <w:r>
+        <w:t xml:space="preserve"> </w:t>
+      </w:r>
+      <w:r>
+        <w:t xml:space="preserve">(Tholen</w:t>
+      </w:r>
+      <w:r>
+        <w:t xml:space="preserve"> </w:t>
+      </w:r>
+      <w:r>
+        <w:rPr>
+          <w:i/>
+        </w:rPr>
+        <w:t xml:space="preserve">et al.</w:t>
+      </w:r>
+      <w:r>
+        <w:t xml:space="preserve"> </w:t>
+      </w:r>
+      <w:r>
+        <w:t xml:space="preserve">2008)</w:t>
+      </w:r>
+      <w:r>
+        <w:t xml:space="preserve">. It has also been proposed that</w:t>
+      </w:r>
+      <w:r>
+        <w:t xml:space="preserve"> </w:t>
+      </w:r>
+      <w:r>
+        <w:rPr>
+          <w:i/>
+        </w:rPr>
+        <w:t xml:space="preserve">g</w:t>
+      </w:r>
+      <w:r>
+        <w:rPr>
+          <w:vertAlign w:val="subscript"/>
+        </w:rPr>
+        <w:t xml:space="preserve">m</w:t>
+      </w:r>
+      <w:r>
+        <w:t xml:space="preserve"> </w:t>
+      </w:r>
+      <w:r>
+        <w:t xml:space="preserve">and</w:t>
+      </w:r>
+      <w:r>
+        <w:t xml:space="preserve"> </w:t>
+      </w:r>
+      <w:r>
+        <w:rPr>
+          <w:i/>
+        </w:rPr>
+        <w:t xml:space="preserve">K</w:t>
+      </w:r>
+      <w:r>
+        <w:rPr>
+          <w:vertAlign w:val="subscript"/>
+        </w:rPr>
+        <w:t xml:space="preserve">L</w:t>
+      </w:r>
+      <w:r>
+        <w:t xml:space="preserve"> </w:t>
+      </w:r>
+      <w:r>
+        <w:t xml:space="preserve">should be coordinated, as optimizing hydraulic supply allows both</w:t>
+      </w:r>
+      <w:r>
+        <w:t xml:space="preserve"> </w:t>
+      </w:r>
+      <w:r>
+        <w:rPr>
+          <w:i/>
+        </w:rPr>
+        <w:t xml:space="preserve">g</w:t>
+      </w:r>
+      <w:r>
+        <w:rPr>
+          <w:vertAlign w:val="subscript"/>
+        </w:rPr>
+        <w:t xml:space="preserve">s</w:t>
+      </w:r>
+      <w:r>
+        <w:t xml:space="preserve"> </w:t>
+      </w:r>
+      <w:r>
+        <w:t xml:space="preserve">and</w:t>
+      </w:r>
+      <w:r>
+        <w:t xml:space="preserve"> </w:t>
+      </w:r>
+      <w:r>
+        <w:rPr>
+          <w:i/>
+        </w:rPr>
+        <w:t xml:space="preserve">g</w:t>
+      </w:r>
+      <w:r>
+        <w:rPr>
+          <w:vertAlign w:val="subscript"/>
+        </w:rPr>
+        <w:t xml:space="preserve">m</w:t>
+      </w:r>
+      <w:r>
+        <w:t xml:space="preserve"> </w:t>
+      </w:r>
+      <w:r>
+        <w:t xml:space="preserve">to enhance</w:t>
+      </w:r>
+      <w:r>
+        <w:t xml:space="preserve"> </w:t>
+      </w:r>
+      <w:r>
+        <w:rPr>
+          <w:i/>
+        </w:rPr>
+        <w:t xml:space="preserve">A</w:t>
+      </w:r>
+      <w:r>
+        <w:rPr>
+          <w:vertAlign w:val="subscript"/>
+        </w:rPr>
+        <w:t xml:space="preserve">n</w:t>
+      </w:r>
+      <w:r>
+        <w:t xml:space="preserve"> </w:t>
+      </w:r>
+      <w:r>
+        <w:t xml:space="preserve">(Flexas</w:t>
+      </w:r>
+      <w:r>
+        <w:t xml:space="preserve"> </w:t>
+      </w:r>
+      <w:r>
+        <w:rPr>
+          <w:i/>
+        </w:rPr>
+        <w:t xml:space="preserve">et al.</w:t>
+      </w:r>
+      <w:r>
+        <w:t xml:space="preserve"> </w:t>
+      </w:r>
+      <w:r>
+        <w:t xml:space="preserve">2013)</w:t>
+      </w:r>
+      <w:r>
+        <w:t xml:space="preserve">. Here, higher</w:t>
+      </w:r>
+      <w:r>
+        <w:t xml:space="preserve"> </w:t>
+      </w:r>
+      <w:r>
+        <w:rPr>
+          <w:i/>
+        </w:rPr>
+        <w:t xml:space="preserve">K</w:t>
+      </w:r>
+      <w:r>
+        <w:rPr>
+          <w:vertAlign w:val="subscript"/>
+        </w:rPr>
+        <w:t xml:space="preserve">l</w:t>
+      </w:r>
+      <w:r>
+        <w:t xml:space="preserve"> </w:t>
+      </w:r>
+      <w:r>
+        <w:t xml:space="preserve">in shade leaves under high light lends supports to the potential coordination</w:t>
+      </w:r>
+      <w:r>
+        <w:t xml:space="preserve"> </w:t>
+      </w:r>
+      <w:r>
+        <w:rPr>
+          <w:i/>
+        </w:rPr>
+        <w:t xml:space="preserve">K</w:t>
+      </w:r>
+      <w:r>
+        <w:rPr>
+          <w:vertAlign w:val="subscript"/>
+        </w:rPr>
+        <w:t xml:space="preserve">l</w:t>
+      </w:r>
+      <w:r>
+        <w:t xml:space="preserve"> </w:t>
+      </w:r>
+      <w:r>
+        <w:t xml:space="preserve">and</w:t>
+      </w:r>
+      <w:r>
+        <w:t xml:space="preserve"> </w:t>
+      </w:r>
+      <w:r>
+        <w:rPr>
+          <w:i/>
+        </w:rPr>
+        <w:t xml:space="preserve">g</w:t>
+      </w:r>
+      <w:r>
+        <w:rPr>
+          <w:vertAlign w:val="subscript"/>
+        </w:rPr>
+        <w:t xml:space="preserve">m</w:t>
+      </w:r>
+      <w:r>
+        <w:t xml:space="preserve"> </w:t>
+      </w:r>
+      <w:r>
+        <w:t xml:space="preserve">and also to the association of higher</w:t>
+      </w:r>
+      <w:r>
+        <w:t xml:space="preserve"> </w:t>
+      </w:r>
+      <w:r>
+        <w:rPr>
+          <w:i/>
+        </w:rPr>
+        <w:t xml:space="preserve">A</w:t>
+      </w:r>
+      <w:r>
+        <w:rPr>
+          <w:vertAlign w:val="subscript"/>
+        </w:rPr>
+        <w:t xml:space="preserve">n</w:t>
+      </w:r>
+      <w:r>
+        <w:t xml:space="preserve"> </w:t>
+      </w:r>
+      <w:r>
+        <w:t xml:space="preserve">with higher</w:t>
+      </w:r>
+      <w:r>
+        <w:t xml:space="preserve"> </w:t>
+      </w:r>
+      <w:r>
+        <w:rPr>
+          <w:i/>
+        </w:rPr>
+        <w:t xml:space="preserve">K</w:t>
+      </w:r>
+      <w:r>
+        <w:rPr>
+          <w:vertAlign w:val="subscript"/>
+        </w:rPr>
+        <w:t xml:space="preserve">l</w:t>
+      </w:r>
+      <w:r>
+        <w:t xml:space="preserve"> </w:t>
+      </w:r>
+      <w:r>
+        <w:t xml:space="preserve">when light becomes saturating reported by</w:t>
+      </w:r>
+      <w:r>
+        <w:t xml:space="preserve"> </w:t>
+      </w:r>
+      <w:r>
+        <w:t xml:space="preserve">Franks (2006)</w:t>
+      </w:r>
+      <w:r>
+        <w:t xml:space="preserve">.</w:t>
       </w:r>
     </w:p>
     <w:p>
@@ -10432,6 +11108,50 @@
         <w:pStyle w:val="Bibliography"/>
       </w:pPr>
       <w:r>
+        <w:t xml:space="preserve">Brooks J.R., Sprugel D.G. &amp; Hinckley T.M. (1996) The effects of light acclimation during and after foliage expansion on photosynthesis of</w:t>
+      </w:r>
+      <w:r>
+        <w:t xml:space="preserve"> </w:t>
+      </w:r>
+      <w:r>
+        <w:rPr>
+          <w:i/>
+        </w:rPr>
+        <w:t xml:space="preserve">abies amabilis</w:t>
+      </w:r>
+      <w:r>
+        <w:t xml:space="preserve"> </w:t>
+      </w:r>
+      <w:r>
+        <w:t xml:space="preserve">foliage within the canopy.</w:t>
+      </w:r>
+      <w:r>
+        <w:t xml:space="preserve"> </w:t>
+      </w:r>
+      <w:r>
+        <w:rPr>
+          <w:i/>
+        </w:rPr>
+        <w:t xml:space="preserve">Oecologia</w:t>
+      </w:r>
+      <w:r>
+        <w:t xml:space="preserve"> </w:t>
+      </w:r>
+      <w:r>
+        <w:rPr>
+          <w:b/>
+        </w:rPr>
+        <w:t xml:space="preserve">107</w:t>
+      </w:r>
+      <w:r>
+        <w:t xml:space="preserve">, 21–32.</w:t>
+      </w:r>
+    </w:p>
+    <w:p>
+      <w:pPr>
+        <w:pStyle w:val="Bibliography"/>
+      </w:pPr>
+      <w:r>
         <w:t xml:space="preserve">Buckley T.N., Cescatti A. &amp; Farquhar G.D. (2013) What does optimization theory actually predict about crown profiles of photosynthetic capacity when models incorporate greater realism?</w:t>
       </w:r>
       <w:r>
@@ -11136,6 +11856,64 @@
         <w:pStyle w:val="Bibliography"/>
       </w:pPr>
       <w:r>
+        <w:t xml:space="preserve">Flexas J., Scoffoni C., Gago J. &amp; Sack L. (2013) Leaf mesophyll conductance and leaf hydraulic conductance: an introduction to their measurement and coordination.</w:t>
+      </w:r>
+      <w:r>
+        <w:t xml:space="preserve"> </w:t>
+      </w:r>
+      <w:r>
+        <w:rPr>
+          <w:i/>
+        </w:rPr>
+        <w:t xml:space="preserve">Journal of Experimental Botany</w:t>
+      </w:r>
+      <w:r>
+        <w:t xml:space="preserve"> </w:t>
+      </w:r>
+      <w:r>
+        <w:rPr>
+          <w:b/>
+        </w:rPr>
+        <w:t xml:space="preserve">64</w:t>
+      </w:r>
+      <w:r>
+        <w:t xml:space="preserve">, 3965–3981.</w:t>
+      </w:r>
+    </w:p>
+    <w:p>
+      <w:pPr>
+        <w:pStyle w:val="Bibliography"/>
+      </w:pPr>
+      <w:r>
+        <w:t xml:space="preserve">Franks P.J. (2006) Higher rates of leaf gas exchange are associated with higher leaf hydrodynamic pressure gradients.</w:t>
+      </w:r>
+      <w:r>
+        <w:t xml:space="preserve"> </w:t>
+      </w:r>
+      <w:r>
+        <w:rPr>
+          <w:i/>
+        </w:rPr>
+        <w:t xml:space="preserve">Plant, Cell &amp; Environment</w:t>
+      </w:r>
+      <w:r>
+        <w:t xml:space="preserve"> </w:t>
+      </w:r>
+      <w:r>
+        <w:rPr>
+          <w:b/>
+        </w:rPr>
+        <w:t xml:space="preserve">29</w:t>
+      </w:r>
+      <w:r>
+        <w:t xml:space="preserve">, 584–592.</w:t>
+      </w:r>
+    </w:p>
+    <w:p>
+      <w:pPr>
+        <w:pStyle w:val="Bibliography"/>
+      </w:pPr>
+      <w:r>
         <w:t xml:space="preserve">Griffiths H. &amp; Helliker B.R. (2013) Mesophyll conductance: internal insights of leaf carbon exchange.</w:t>
       </w:r>
       <w:r>
@@ -11659,6 +12437,47 @@
       </w:r>
       <w:r>
         <w:t xml:space="preserve">, 2134–2144.</w:t>
+      </w:r>
+    </w:p>
+    <w:p>
+      <w:pPr>
+        <w:pStyle w:val="Bibliography"/>
+      </w:pPr>
+      <w:r>
+        <w:t xml:space="preserve">Milla-Moreno E.A., McKown A.D., Guy R.D. &amp; Soolanayakanahally R.Y. (2016) Leaf mass area predicts palisade structural properties linked to mesophyll conductance in balsam poplar (</w:t>
+      </w:r>
+      <w:r>
+        <w:rPr>
+          <w:i/>
+        </w:rPr>
+        <w:t xml:space="preserve">populus balsamifera</w:t>
+      </w:r>
+      <w:r>
+        <w:t xml:space="preserve"> </w:t>
+      </w:r>
+      <w:r>
+        <w:t xml:space="preserve">l.).</w:t>
+      </w:r>
+      <w:r>
+        <w:t xml:space="preserve"> </w:t>
+      </w:r>
+      <w:r>
+        <w:rPr>
+          <w:i/>
+        </w:rPr>
+        <w:t xml:space="preserve">Botany</w:t>
+      </w:r>
+      <w:r>
+        <w:t xml:space="preserve"> </w:t>
+      </w:r>
+      <w:r>
+        <w:rPr>
+          <w:b/>
+        </w:rPr>
+        <w:t xml:space="preserve">94</w:t>
+      </w:r>
+      <w:r>
+        <w:t xml:space="preserve">, 1–15.</w:t>
       </w:r>
     </w:p>
     <w:p>
@@ -13162,7 +13981,7 @@
     </w:lvl>
   </w:abstractNum>
   <w:abstractNum w:abstractNumId="990">
-    <w:nsid w:val="62dfa57e"/>
+    <w:nsid w:val="805fc915"/>
     <w:multiLevelType w:val="multilevel"/>
     <w:lvl w:ilvl="0">
       <w:numFmt w:val="bullet"/>

</xml_diff>

<commit_message>
removed Aci added amax kl and amax in table
new stats

started new gmes

manuscript edits
</commit_message>
<xml_diff>
--- a/gm_pce/manuscript_gmes.docx
+++ b/gm_pce/manuscript_gmes.docx
@@ -3187,28 +3187,10 @@
       <w:pPr>
         <w:pStyle w:val="Heading2"/>
       </w:pPr>
-      <w:bookmarkStart w:id="28" w:name="photosynthetic-capacity-from-a-ci-curves"/>
+      <w:bookmarkStart w:id="28" w:name="photosynthetic-capacity"/>
       <w:bookmarkEnd w:id="28"/>
       <w:r>
-        <w:t xml:space="preserve">Photosynthetic capacity from A-</w:t>
-      </w:r>
-      <w:r>
-        <w:rPr>
-          <w:i/>
-        </w:rPr>
-        <w:t xml:space="preserve">C</w:t>
-      </w:r>
-      <w:r>
-        <w:rPr>
-          <w:vertAlign w:val="subscript"/>
-        </w:rPr>
-        <w:t xml:space="preserve">i</w:t>
-      </w:r>
-      <w:r>
-        <w:t xml:space="preserve"> </w:t>
-      </w:r>
-      <w:r>
-        <w:t xml:space="preserve">curves</w:t>
+        <w:t xml:space="preserve">Photosynthetic capacity</w:t>
       </w:r>
     </w:p>
     <w:p>
@@ -3216,7 +3198,22 @@
         <w:pStyle w:val="FirstParagraph"/>
       </w:pPr>
       <w:r>
-        <w:t xml:space="preserve">Photosynthetic CO</w:t>
+        <w:t xml:space="preserve">Photosynthetic capacity (</w:t>
+      </w:r>
+      <w:r>
+        <w:rPr>
+          <w:i/>
+        </w:rPr>
+        <w:t xml:space="preserve">A</w:t>
+      </w:r>
+      <w:r>
+        <w:rPr>
+          <w:vertAlign w:val="subscript"/>
+        </w:rPr>
+        <w:t xml:space="preserve">max</w:t>
+      </w:r>
+      <w:r>
+        <w:t xml:space="preserve">) of sun and shade leaves were measured at saturating light and [CO</w:t>
       </w:r>
       <w:r>
         <w:rPr>
@@ -3225,25 +3222,7 @@
         <w:t xml:space="preserve">2</w:t>
       </w:r>
       <w:r>
-        <w:t xml:space="preserve"> </w:t>
-      </w:r>
-      <w:r>
-        <w:t xml:space="preserve">response (A-</w:t>
-      </w:r>
-      <w:r>
-        <w:rPr>
-          <w:i/>
-        </w:rPr>
-        <w:t xml:space="preserve">C</w:t>
-      </w:r>
-      <w:r>
-        <w:rPr>
-          <w:vertAlign w:val="subscript"/>
-        </w:rPr>
-        <w:t xml:space="preserve">i</w:t>
-      </w:r>
-      <w:r>
-        <w:t xml:space="preserve">) curves were measured for one sun and shade leaf for each WTC in February 2014, when all trees were well-watered in each temperature treatment (</w:t>
+        <w:t xml:space="preserve">] for one sun and shade leaf for each WTC. Measurements were completed in February 2014, when all trees were well-watered in each temperature treatment (</w:t>
       </w:r>
       <w:r>
         <w:rPr>
@@ -3252,34 +3231,28 @@
         <w:t xml:space="preserve">n</w:t>
       </w:r>
       <w:r>
-        <w:t xml:space="preserve">=6). Each A-</w:t>
-      </w:r>
-      <w:r>
-        <w:rPr>
-          <w:i/>
-        </w:rPr>
-        <w:t xml:space="preserve">C</w:t>
-      </w:r>
-      <w:r>
-        <w:rPr>
-          <w:vertAlign w:val="subscript"/>
-        </w:rPr>
-        <w:t xml:space="preserve">i</w:t>
-      </w:r>
-      <w:r>
-        <w:t xml:space="preserve"> </w:t>
-      </w:r>
-      <w:r>
-        <w:t xml:space="preserve">curve began at the reference [CO</w:t>
-      </w:r>
-      <w:r>
-        <w:rPr>
-          <w:vertAlign w:val="subscript"/>
-        </w:rPr>
-        <w:t xml:space="preserve">2</w:t>
-      </w:r>
-      <w:r>
-        <w:t xml:space="preserve">] of 400</w:t>
+        <w:t xml:space="preserve">=6).</w:t>
+      </w:r>
+      <w:r>
+        <w:t xml:space="preserve"> </w:t>
+      </w:r>
+      <w:r>
+        <w:rPr>
+          <w:i/>
+        </w:rPr>
+        <w:t xml:space="preserve">A</w:t>
+      </w:r>
+      <w:r>
+        <w:rPr>
+          <w:vertAlign w:val="subscript"/>
+        </w:rPr>
+        <w:t xml:space="preserve">max</w:t>
+      </w:r>
+      <w:r>
+        <w:t xml:space="preserve"> </w:t>
+      </w:r>
+      <w:r>
+        <w:t xml:space="preserve">measurements were made at a PPFD of 1800</w:t>
       </w:r>
       <w:r>
         <w:t xml:space="preserve"> </w:t>
@@ -3291,7 +3264,7 @@
         </m:r>
       </m:oMath>
       <w:r>
-        <w:t xml:space="preserve">l l</w:t>
+        <w:t xml:space="preserve">mol m</w:t>
       </w:r>
       <w:r>
         <w:rPr>
@@ -3303,7 +3276,19 @@
         <w:t xml:space="preserve"> </w:t>
       </w:r>
       <w:r>
-        <w:t xml:space="preserve">and then consisted of 12 additional steps from [CO</w:t>
+        <w:t xml:space="preserve">s</w:t>
+      </w:r>
+      <w:r>
+        <w:rPr>
+          <w:vertAlign w:val="superscript"/>
+        </w:rPr>
+        <w:t xml:space="preserve">-1</w:t>
+      </w:r>
+      <w:r>
+        <w:t xml:space="preserve"> </w:t>
+      </w:r>
+      <w:r>
+        <w:t xml:space="preserve">and [CO</w:t>
       </w:r>
       <w:r>
         <w:rPr>
@@ -3312,7 +3297,7 @@
         <w:t xml:space="preserve">2</w:t>
       </w:r>
       <w:r>
-        <w:t xml:space="preserve">] of 50 to 1800</w:t>
+        <w:t xml:space="preserve">] of 1800</w:t>
       </w:r>
       <w:r>
         <w:t xml:space="preserve"> </w:t>
@@ -3333,10 +3318,7 @@
         <w:t xml:space="preserve">-1</w:t>
       </w:r>
       <w:r>
-        <w:t xml:space="preserve"> </w:t>
-      </w:r>
-      <w:r>
-        <w:t xml:space="preserve">with leaf temperature (</w:t>
+        <w:t xml:space="preserve">, with leaf temperature (</w:t>
       </w:r>
       <w:r>
         <w:rPr>
@@ -3351,130 +3333,7 @@
         <w:t xml:space="preserve">leaf</w:t>
       </w:r>
       <w:r>
-        <w:t xml:space="preserve">) held constant at 25 °C, and saturating PPFD (1800</w:t>
-      </w:r>
-      <w:r>
-        <w:t xml:space="preserve"> </w:t>
-      </w:r>
-      <m:oMath>
-        <m:r>
-          <m:rPr/>
-          <m:t>μ</m:t>
-        </m:r>
-      </m:oMath>
-      <w:r>
-        <w:t xml:space="preserve">mols m</w:t>
-      </w:r>
-      <w:r>
-        <w:rPr>
-          <w:vertAlign w:val="superscript"/>
-        </w:rPr>
-        <w:t xml:space="preserve">-1</w:t>
-      </w:r>
-      <w:r>
-        <w:t xml:space="preserve"> </w:t>
-      </w:r>
-      <w:r>
-        <w:t xml:space="preserve">s</w:t>
-      </w:r>
-      <w:r>
-        <w:rPr>
-          <w:vertAlign w:val="superscript"/>
-        </w:rPr>
-        <w:t xml:space="preserve">-1</w:t>
-      </w:r>
-      <w:r>
-        <w:t xml:space="preserve">). From these curves the photosynthetic capacity of each leaf (</w:t>
-      </w:r>
-      <w:r>
-        <w:rPr>
-          <w:i/>
-        </w:rPr>
-        <w:t xml:space="preserve">A</w:t>
-      </w:r>
-      <w:r>
-        <w:rPr>
-          <w:vertAlign w:val="subscript"/>
-        </w:rPr>
-        <w:t xml:space="preserve">max</w:t>
-      </w:r>
-      <w:r>
-        <w:t xml:space="preserve">) was determined as the maximum rate of photosynthesis measured at the highest observed</w:t>
-      </w:r>
-      <w:r>
-        <w:t xml:space="preserve"> </w:t>
-      </w:r>
-      <w:r>
-        <w:rPr>
-          <w:i/>
-        </w:rPr>
-        <w:t xml:space="preserve">C</w:t>
-      </w:r>
-      <w:r>
-        <w:rPr>
-          <w:vertAlign w:val="subscript"/>
-        </w:rPr>
-        <w:t xml:space="preserve">i</w:t>
-      </w:r>
-      <w:r>
-        <w:t xml:space="preserve">. The photosynthetic parameters,</w:t>
-      </w:r>
-      <w:r>
-        <w:t xml:space="preserve"> </w:t>
-      </w:r>
-      <w:r>
-        <w:rPr>
-          <w:i/>
-        </w:rPr>
-        <w:t xml:space="preserve">J</w:t>
-      </w:r>
-      <w:r>
-        <w:rPr>
-          <w:vertAlign w:val="subscript"/>
-        </w:rPr>
-        <w:t xml:space="preserve">max</w:t>
-      </w:r>
-      <w:r>
-        <w:t xml:space="preserve"> </w:t>
-      </w:r>
-      <w:r>
-        <w:t xml:space="preserve">and</w:t>
-      </w:r>
-      <w:r>
-        <w:t xml:space="preserve"> </w:t>
-      </w:r>
-      <w:r>
-        <w:rPr>
-          <w:i/>
-        </w:rPr>
-        <w:t xml:space="preserve">V</w:t>
-      </w:r>
-      <w:r>
-        <w:rPr>
-          <w:vertAlign w:val="subscript"/>
-        </w:rPr>
-        <w:t xml:space="preserve">cmax</w:t>
-      </w:r>
-      <w:r>
-        <w:t xml:space="preserve">, were also generated from each A-</w:t>
-      </w:r>
-      <w:r>
-        <w:rPr>
-          <w:i/>
-        </w:rPr>
-        <w:t xml:space="preserve">C</w:t>
-      </w:r>
-      <w:r>
-        <w:rPr>
-          <w:vertAlign w:val="subscript"/>
-        </w:rPr>
-        <w:t xml:space="preserve">i</w:t>
-      </w:r>
-      <w:r>
-        <w:t xml:space="preserve"> </w:t>
-      </w:r>
-      <w:r>
-        <w:t xml:space="preserve">curve and their derivations are presented in Supporting Information Methods S2.</w:t>
+        <w:t xml:space="preserve">) held constant at 25 °C .</w:t>
       </w:r>
     </w:p>
     <w:p>
@@ -3836,6 +3695,59 @@
         <w:pStyle w:val="BodyText"/>
       </w:pPr>
       <w:r>
+        <w:br w:type="textWrapping"/>
+      </w:r>
+      <w:r>
+        <w:t xml:space="preserve">As light intensity was increased for shade leaves before they were detached, the</w:t>
+      </w:r>
+      <w:r>
+        <w:t xml:space="preserve"> </w:t>
+      </w:r>
+      <w:r>
+        <w:rPr>
+          <w:i/>
+        </w:rPr>
+        <w:t xml:space="preserve">E</w:t>
+      </w:r>
+      <w:r>
+        <w:rPr>
+          <w:vertAlign w:val="subscript"/>
+        </w:rPr>
+        <w:t xml:space="preserve">L</w:t>
+      </w:r>
+      <w:r>
+        <w:t xml:space="preserve"> </w:t>
+      </w:r>
+      <w:r>
+        <w:t xml:space="preserve">measured at high light was used to to calculate</w:t>
+      </w:r>
+      <w:r>
+        <w:t xml:space="preserve"> </w:t>
+      </w:r>
+      <w:r>
+        <w:rPr>
+          <w:i/>
+        </w:rPr>
+        <w:t xml:space="preserve">K</w:t>
+      </w:r>
+      <w:r>
+        <w:rPr>
+          <w:vertAlign w:val="subscript"/>
+        </w:rPr>
+        <w:t xml:space="preserve">L</w:t>
+      </w:r>
+      <w:r>
+        <w:t xml:space="preserve"> </w:t>
+      </w:r>
+      <w:r>
+        <w:t xml:space="preserve">for all shade leaves.</w:t>
+      </w:r>
+    </w:p>
+    <w:p>
+      <w:pPr>
+        <w:pStyle w:val="BodyText"/>
+      </w:pPr>
+      <w:r>
         <w:t xml:space="preserve">Leaf level instantaneous transpiration efficiency (ITE) was calculated as</w:t>
       </w:r>
       <w:r>
@@ -4227,34 +4139,40 @@
         <w:t xml:space="preserve"> </w:t>
       </w:r>
       <w:r>
-        <w:t xml:space="preserve">was approximately 20% higher in sun leaves compared to shade leaves (Table 1). Leaf mass per area (LMA) was not different between leaf types (Table 1).</w:t>
-      </w:r>
-    </w:p>
-    <w:p>
-      <w:pPr>
-        <w:pStyle w:val="BodyText"/>
-      </w:pPr>
-      <w:r>
-        <w:rPr>
-          <w:i/>
-        </w:rPr>
-        <w:t xml:space="preserve">Leaf-specific hydraulic conductance (</w:t>
-      </w:r>
-      <w:r>
+        <w:t xml:space="preserve">was approximately 20% higher in sun leaves compared to shade leaves (Table 1). Leaf mass per area (LMA) was not different between leaf types (Table 1). Leaf-specific hydraulic conductance (</w:t>
+      </w:r>
+      <w:r>
+        <w:rPr>
+          <w:i/>
+        </w:rPr>
         <w:t xml:space="preserve">K</w:t>
       </w:r>
       <w:r>
         <w:rPr>
           <w:vertAlign w:val="subscript"/>
-          <w:i/>
         </w:rPr>
         <w:t xml:space="preserve">L</w:t>
       </w:r>
       <w:r>
-        <w:rPr>
-          <w:i/>
-        </w:rPr>
-        <w:t xml:space="preserve">) was similar across sun and shade leaves (Table 1). This was because neither leaf water potentials (</w:t>
+        <w:t xml:space="preserve">) was significantly higher in shade leaves (+58%) compared to sun leaves (Table 1). This was due to differences in transpiration rates (</w:t>
+      </w:r>
+      <w:r>
+        <w:rPr>
+          <w:i/>
+        </w:rPr>
+        <w:t xml:space="preserve">E</w:t>
+      </w:r>
+      <w:r>
+        <w:rPr>
+          <w:vertAlign w:val="subscript"/>
+        </w:rPr>
+        <w:t xml:space="preserve">L</w:t>
+      </w:r>
+      <w:r>
+        <w:t xml:space="preserve"> </w:t>
+      </w:r>
+      <w:r>
+        <w:t xml:space="preserve">, Table 2) between leaf types at high light, as neither leaf water potentials (</w:t>
       </w:r>
       <m:oMath>
         <m:sSub>
@@ -4277,21 +4195,12 @@
         </m:sSub>
       </m:oMath>
       <w:r>
-        <w:rPr>
-          <w:i/>
-        </w:rPr>
-        <w:t xml:space="preserve"> </w:t>
-      </w:r>
-      <w:r>
-        <w:rPr>
-          <w:i/>
-        </w:rPr>
+        <w:t xml:space="preserve"> </w:t>
+      </w:r>
+      <w:r>
         <w:t xml:space="preserve">and</w:t>
       </w:r>
       <w:r>
-        <w:rPr>
-          <w:i/>
-        </w:rPr>
         <w:t xml:space="preserve"> </w:t>
       </w:r>
       <m:oMath>
@@ -4311,40 +4220,7 @@
         </m:sSub>
       </m:oMath>
       <w:r>
-        <w:rPr>
-          <w:i/>
-        </w:rPr>
-        <w:t xml:space="preserve">, Table 1) nor transpiration rates (</w:t>
-      </w:r>
-      <w:r>
-        <w:t xml:space="preserve">E</w:t>
-      </w:r>
-      <w:r>
-        <w:rPr>
-          <w:vertAlign w:val="subscript"/>
-          <w:i/>
-        </w:rPr>
-        <w:t xml:space="preserve">L</w:t>
-      </w:r>
-      <w:r>
-        <w:rPr>
-          <w:i/>
-        </w:rPr>
-        <w:t xml:space="preserve"> </w:t>
-      </w:r>
-      <w:r>
-        <w:rPr>
-          <w:i/>
-        </w:rPr>
-        <w:t xml:space="preserve">, Table 2) differed between leaf types.</w:t>
-      </w:r>
-    </w:p>
-    <w:p>
-      <w:pPr>
-        <w:pStyle w:val="BodyText"/>
-      </w:pPr>
-      <w:r>
-        <w:t xml:space="preserve">No effect of the warming treatment was detected on PPFD,</w:t>
+        <w:t xml:space="preserve">, Table 1) differed between leaf types. No effect of the warming treatment was detected on PPFD,</w:t>
       </w:r>
       <w:r>
         <w:t xml:space="preserve"> </w:t>
@@ -4482,7 +4358,7 @@
         <w:t xml:space="preserve">max</w:t>
       </w:r>
       <w:r>
-        <w:t xml:space="preserve">) of sun leaves was significantly higher (+27%, P = 0.001) compared to shade leaves, when measured at saturating light and 25 °C. Within leaf types, no effect of the warming treatment was detected on</w:t>
+        <w:t xml:space="preserve">) of sun leaves was significantly higher (+27%) compared to shade leaves, when measured at 25 °C (Table 1). Within leaf types, no effect of the warming treatment was detected on</w:t>
       </w:r>
       <w:r>
         <w:t xml:space="preserve"> </w:t>
@@ -4521,7 +4397,7 @@
         <w:t xml:space="preserve"> </w:t>
       </w:r>
       <w:r>
-        <w:t xml:space="preserve">was positively related to leaf</w:t>
+        <w:t xml:space="preserve">was positively related to mean leaf</w:t>
       </w:r>
       <w:r>
         <w:t xml:space="preserve"> </w:t>
@@ -4542,49 +4418,7 @@
         <w:t xml:space="preserve"> </w:t>
       </w:r>
       <w:r>
-        <w:t xml:space="preserve">across leaf types and temperature treatments (P = 0.01, Figure 2). Similarly, the the photosynthetic parameters</w:t>
-      </w:r>
-      <w:r>
-        <w:t xml:space="preserve"> </w:t>
-      </w:r>
-      <w:r>
-        <w:rPr>
-          <w:i/>
-        </w:rPr>
-        <w:t xml:space="preserve">J</w:t>
-      </w:r>
-      <w:r>
-        <w:rPr>
-          <w:vertAlign w:val="subscript"/>
-        </w:rPr>
-        <w:t xml:space="preserve">max</w:t>
-      </w:r>
-      <w:r>
-        <w:t xml:space="preserve"> </w:t>
-      </w:r>
-      <w:r>
-        <w:t xml:space="preserve">and</w:t>
-      </w:r>
-      <w:r>
-        <w:t xml:space="preserve"> </w:t>
-      </w:r>
-      <w:r>
-        <w:rPr>
-          <w:i/>
-        </w:rPr>
-        <w:t xml:space="preserve">V</w:t>
-      </w:r>
-      <w:r>
-        <w:rPr>
-          <w:vertAlign w:val="subscript"/>
-        </w:rPr>
-        <w:t xml:space="preserve">cmax</w:t>
-      </w:r>
-      <w:r>
-        <w:t xml:space="preserve"> </w:t>
-      </w:r>
-      <w:r>
-        <w:t xml:space="preserve">were higher in sun compared to shade leaves (Supplementary Table 1).</w:t>
+        <w:t xml:space="preserve">across leaf types and temperature treatments (P = 0.01, Figure 2).</w:t>
       </w:r>
     </w:p>
     <w:p>
@@ -4616,49 +4450,7 @@
         <w:t xml:space="preserve"> </w:t>
       </w:r>
       <w:r>
-        <w:t xml:space="preserve">was significantly higher in sun compared to shade leaves (+23%), when measured at their local light environment and temperatures (Table 2). Additionally,</w:t>
-      </w:r>
-      <w:r>
-        <w:t xml:space="preserve"> </w:t>
-      </w:r>
-      <w:r>
-        <w:rPr>
-          <w:i/>
-        </w:rPr>
-        <w:t xml:space="preserve">A</w:t>
-      </w:r>
-      <w:r>
-        <w:rPr>
-          <w:vertAlign w:val="subscript"/>
-        </w:rPr>
-        <w:t xml:space="preserve">n</w:t>
-      </w:r>
-      <w:r>
-        <w:t xml:space="preserve"> </w:t>
-      </w:r>
-      <w:r>
-        <w:t xml:space="preserve">was positively related to</w:t>
-      </w:r>
-      <w:r>
-        <w:t xml:space="preserve"> </w:t>
-      </w:r>
-      <w:r>
-        <w:rPr>
-          <w:i/>
-        </w:rPr>
-        <w:t xml:space="preserve">N</w:t>
-      </w:r>
-      <w:r>
-        <w:rPr>
-          <w:vertAlign w:val="subscript"/>
-        </w:rPr>
-        <w:t xml:space="preserve">a</w:t>
-      </w:r>
-      <w:r>
-        <w:t xml:space="preserve"> </w:t>
-      </w:r>
-      <w:r>
-        <w:t xml:space="preserve">across gas exchange campaigns and leaf types measured under ambient light and temperature conditions (P &lt; 0.001, Figure S5c). Following an increase in light intensity to match high-light conditions ('sunfleck simulations'),</w:t>
+        <w:t xml:space="preserve">was significantly higher in sun compared to shade leaves (+23%), when measured at their local light environment and temperatures (Table 2). Following an increase in light intensity to match high-light conditions ('sunfleck simulations'),</w:t>
       </w:r>
       <w:r>
         <w:t xml:space="preserve"> </w:t>
@@ -8275,13 +8067,14 @@
     <w:tbl>
       <w:tblPr>
         <w:tblStyle w:val="TableNormal"/>
-        <w:tblW w:type="pct" w:w="8541.666666666668"/>
+        <w:tblW w:type="pct" w:w="9513.888888888889"/>
         <w:tblLook w:firstRow="1"/>
       </w:tblPr>
       <w:tblGrid>
         <w:gridCol w:w="1100"/>
         <w:gridCol w:w="1870"/>
         <w:gridCol w:w="1650"/>
+        <w:gridCol w:w="1540"/>
         <w:gridCol w:w="1650"/>
         <w:gridCol w:w="1650"/>
         <w:gridCol w:w="1760"/>
@@ -8369,6 +8162,34 @@
                 <w:i/>
                 <w:b/>
               </w:rPr>
+              <w:t xml:space="preserve">A</w:t>
+            </w:r>
+            <w:r>
+              <w:rPr>
+                <w:vertAlign w:val="subscript"/>
+                <w:b/>
+              </w:rPr>
+              <w:t xml:space="preserve">max</w:t>
+            </w:r>
+          </w:p>
+        </w:tc>
+        <w:tc>
+          <w:tcPr>
+            <w:tcBorders>
+              <w:bottom w:val="single"/>
+            </w:tcBorders>
+            <w:vAlign w:val="bottom"/>
+          </w:tcPr>
+          <w:p>
+            <w:pPr>
+              <w:pStyle w:val="Compact"/>
+              <w:jc w:val="left"/>
+            </w:pPr>
+            <w:r>
+              <w:rPr>
+                <w:i/>
+                <w:b/>
+              </w:rPr>
               <w:t xml:space="preserve">N</w:t>
             </w:r>
             <w:r>
@@ -8394,9 +8215,17 @@
             </w:pPr>
             <w:r>
               <w:rPr>
+                <w:i/>
                 <w:b/>
               </w:rPr>
               <w:t xml:space="preserve">K</w:t>
+            </w:r>
+            <w:r>
+              <w:rPr>
+                <w:vertAlign w:val="subscript"/>
+                <w:b/>
+              </w:rPr>
+              <w:t xml:space="preserve">l</w:t>
             </w:r>
           </w:p>
         </w:tc>
@@ -8529,6 +8358,17 @@
               <w:jc w:val="left"/>
             </w:pPr>
             <w:r>
+              <w:t xml:space="preserve">28.4 (2.2) b</w:t>
+            </w:r>
+          </w:p>
+        </w:tc>
+        <w:tc>
+          <w:p>
+            <w:pPr>
+              <w:pStyle w:val="Compact"/>
+              <w:jc w:val="left"/>
+            </w:pPr>
+            <w:r>
               <w:t xml:space="preserve">2.63 (0.08) b</w:t>
             </w:r>
           </w:p>
@@ -8540,7 +8380,7 @@
               <w:jc w:val="left"/>
             </w:pPr>
             <w:r>
-              <w:t xml:space="preserve">1.71 (0.21) a</w:t>
+              <w:t xml:space="preserve">1.71 (0.21) b</w:t>
             </w:r>
           </w:p>
         </w:tc>
@@ -8562,7 +8402,7 @@
               <w:jc w:val="left"/>
             </w:pPr>
             <w:r>
-              <w:t xml:space="preserve">-1.60 (0.11) a</w:t>
+              <w:t xml:space="preserve">-1.64 (0.11) a</w:t>
             </w:r>
           </w:p>
         </w:tc>
@@ -8613,6 +8453,17 @@
               <w:jc w:val="left"/>
             </w:pPr>
             <w:r>
+              <w:t xml:space="preserve">27.5 (1.2) b</w:t>
+            </w:r>
+          </w:p>
+        </w:tc>
+        <w:tc>
+          <w:p>
+            <w:pPr>
+              <w:pStyle w:val="Compact"/>
+              <w:jc w:val="left"/>
+            </w:pPr>
+            <w:r>
               <w:t xml:space="preserve">2.60 (0.09) b</w:t>
             </w:r>
           </w:p>
@@ -8624,7 +8475,7 @@
               <w:jc w:val="left"/>
             </w:pPr>
             <w:r>
-              <w:t xml:space="preserve">1.78 (0.18) a</w:t>
+              <w:t xml:space="preserve">1.78 (0.18) b</w:t>
             </w:r>
           </w:p>
         </w:tc>
@@ -8646,7 +8497,7 @@
               <w:jc w:val="left"/>
             </w:pPr>
             <w:r>
-              <w:t xml:space="preserve">-1.70 (0.10) a</w:t>
+              <w:t xml:space="preserve">-1.74 (0.10) a</w:t>
             </w:r>
           </w:p>
         </w:tc>
@@ -8703,6 +8554,17 @@
               <w:jc w:val="left"/>
             </w:pPr>
             <w:r>
+              <w:t xml:space="preserve">21.8 (0.9) a</w:t>
+            </w:r>
+          </w:p>
+        </w:tc>
+        <w:tc>
+          <w:p>
+            <w:pPr>
+              <w:pStyle w:val="Compact"/>
+              <w:jc w:val="left"/>
+            </w:pPr>
+            <w:r>
               <w:t xml:space="preserve">2.13 (0.07) a</w:t>
             </w:r>
           </w:p>
@@ -8714,7 +8576,7 @@
               <w:jc w:val="left"/>
             </w:pPr>
             <w:r>
-              <w:t xml:space="preserve">2.73 (0.22) b</w:t>
+              <w:t xml:space="preserve">2.73 (0.22) a</w:t>
             </w:r>
           </w:p>
         </w:tc>
@@ -8736,7 +8598,7 @@
               <w:jc w:val="left"/>
             </w:pPr>
             <w:r>
-              <w:t xml:space="preserve">-1.60 (0.09) a</w:t>
+              <w:t xml:space="preserve">-1.56 (0.09) a</w:t>
             </w:r>
           </w:p>
         </w:tc>
@@ -8787,6 +8649,17 @@
               <w:jc w:val="left"/>
             </w:pPr>
             <w:r>
+              <w:t xml:space="preserve">19.2 (0.9) a</w:t>
+            </w:r>
+          </w:p>
+        </w:tc>
+        <w:tc>
+          <w:p>
+            <w:pPr>
+              <w:pStyle w:val="Compact"/>
+              <w:jc w:val="left"/>
+            </w:pPr>
+            <w:r>
               <w:t xml:space="preserve">1.88 (0.06) a</w:t>
             </w:r>
           </w:p>
@@ -8798,7 +8671,7 @@
               <w:jc w:val="left"/>
             </w:pPr>
             <w:r>
-              <w:t xml:space="preserve">2.79 (0.22) b</w:t>
+              <w:t xml:space="preserve">2.79 (0.22) a</w:t>
             </w:r>
           </w:p>
         </w:tc>
@@ -8820,7 +8693,7 @@
               <w:jc w:val="left"/>
             </w:pPr>
             <w:r>
-              <w:t xml:space="preserve">-1.60 (0.11) a</w:t>
+              <w:t xml:space="preserve">-1.64 (0.11) a</w:t>
             </w:r>
           </w:p>
         </w:tc>
@@ -8861,6 +8734,17 @@
             </w:pPr>
             <w:r>
               <w:t xml:space="preserve">0.781</w:t>
+            </w:r>
+          </w:p>
+        </w:tc>
+        <w:tc>
+          <w:p>
+            <w:pPr>
+              <w:pStyle w:val="Compact"/>
+              <w:jc w:val="left"/>
+            </w:pPr>
+            <w:r>
+              <w:t xml:space="preserve">0.001</w:t>
             </w:r>
           </w:p>
         </w:tc>
@@ -13981,7 +13865,7 @@
     </w:lvl>
   </w:abstractNum>
   <w:abstractNum w:abstractNumId="990">
-    <w:nsid w:val="805fc915"/>
+    <w:nsid w:val="cab0fcb0"/>
     <w:multiLevelType w:val="multilevel"/>
     <w:lvl w:ilvl="0">
       <w:numFmt w:val="bullet"/>

</xml_diff>

<commit_message>
had to add package tibble to get pacman to work?????
more heavy script deleting
</commit_message>
<xml_diff>
--- a/gm_pce/manuscript_gmes.docx
+++ b/gm_pce/manuscript_gmes.docx
@@ -3748,6 +3748,9 @@
         <w:pStyle w:val="BodyText"/>
       </w:pPr>
       <w:r>
+        <w:br w:type="textWrapping"/>
+      </w:r>
+      <w:r>
         <w:t xml:space="preserve">Leaf level instantaneous transpiration efficiency (ITE) was calculated as</w:t>
       </w:r>
       <w:r>
@@ -4933,7 +4936,7 @@
         <w:t xml:space="preserve"> </w:t>
       </w:r>
       <w:r>
-        <w:t xml:space="preserve">(69.7±0.4%) and varied little across measurement temperatures, leaf types, or warming treatments. The remainder of the variation in</w:t>
+        <w:t xml:space="preserve">(69.7±0.3%) and varied little across measurement temperatures, leaf types, or warming treatments. The remainder of the variation in</w:t>
       </w:r>
       <w:r>
         <w:t xml:space="preserve"> </w:t>
@@ -5008,7 +5011,7 @@
         <w:t xml:space="preserve"> </w:t>
       </w:r>
       <w:r>
-        <w:t xml:space="preserve">was higher in sun compared to shade leaves (+27%) under their local light environment (P &lt; 0.001). Following the increase in PPFD from low to high light on the same leaf,</w:t>
+        <w:t xml:space="preserve">was higher in sun compared to shade leaves (+25%) under their local light environment (P &lt; 0.001). Following the increase in PPFD from low to high light on the same leaf,</w:t>
       </w:r>
       <w:r>
         <w:t xml:space="preserve"> </w:t>
@@ -5029,7 +5032,7 @@
         <w:t xml:space="preserve"> </w:t>
       </w:r>
       <w:r>
-        <w:t xml:space="preserve">values of shade leaves increased on average 55% after approximately 25 min (Figure 6). These measured values of</w:t>
+        <w:t xml:space="preserve">values of shade leaves increased on average 37% after approximately 25 min (Figure 6). These measured values of</w:t>
       </w:r>
       <w:r>
         <w:t xml:space="preserve"> </w:t>
@@ -5176,7 +5179,7 @@
         <w:t xml:space="preserve"> </w:t>
       </w:r>
       <w:r>
-        <w:t xml:space="preserve">were detected with the warming treatment within leaf types. Mesophyll conductance did not vary across measurements campaigns within leaf types and light treatments (Figure S3b), but a weak negative relationship with increasing leaf temperature was detected with sun and shade leaves under their local light environment (P = 0.001 for sun leaves, P = 0.04 for shade leaves).</w:t>
+        <w:t xml:space="preserve">were detected with the warming treatment within leaf types. Mesophyll conductance did not vary across measurements campaigns within leaf types and light treatments (Figure S3b), but a weak negative relationship with increasing leaf temperature was detected with sun and shade leaves under their local light environment (P = 0.002 for sun leaves, P = 0.044 for shade leaves).</w:t>
       </w:r>
     </w:p>
     <w:p>
@@ -6724,448 +6727,6 @@
       </w:pPr>
       <w:r>
         <w:br w:type="textWrapping"/>
-      </w:r>
-      <w:r>
-        <w:rPr>
-          <w:b/>
-        </w:rPr>
-        <w:t xml:space="preserve">We found that</w:t>
-      </w:r>
-      <w:r>
-        <w:rPr>
-          <w:b/>
-        </w:rPr>
-        <w:t xml:space="preserve"> </w:t>
-      </w:r>
-      <w:r>
-        <w:rPr>
-          <w:i/>
-          <w:b/>
-        </w:rPr>
-        <w:t xml:space="preserve">A</w:t>
-      </w:r>
-      <w:r>
-        <w:rPr>
-          <w:vertAlign w:val="subscript"/>
-          <w:b/>
-        </w:rPr>
-        <w:t xml:space="preserve">n</w:t>
-      </w:r>
-      <w:r>
-        <w:rPr>
-          <w:b/>
-        </w:rPr>
-        <w:t xml:space="preserve"> </w:t>
-      </w:r>
-      <w:r>
-        <w:rPr>
-          <w:b/>
-        </w:rPr>
-        <w:t xml:space="preserve">and</w:t>
-      </w:r>
-      <w:r>
-        <w:rPr>
-          <w:b/>
-        </w:rPr>
-        <w:t xml:space="preserve"> </w:t>
-      </w:r>
-      <w:r>
-        <w:rPr>
-          <w:i/>
-          <w:b/>
-        </w:rPr>
-        <w:t xml:space="preserve">g</w:t>
-      </w:r>
-      <w:r>
-        <w:rPr>
-          <w:vertAlign w:val="subscript"/>
-          <w:b/>
-        </w:rPr>
-        <w:t xml:space="preserve">m</w:t>
-      </w:r>
-      <w:r>
-        <w:rPr>
-          <w:b/>
-        </w:rPr>
-        <w:t xml:space="preserve"> </w:t>
-      </w:r>
-      <w:r>
-        <w:rPr>
-          <w:b/>
-        </w:rPr>
-        <w:t xml:space="preserve">scaled positively across leaf types (Fig. 3b) and, unexpectedly, increased in shade leaves when light intensity was increased to values similar in sun leaves. Possible mechanisms for the rapid (~25 min) response of</w:t>
-      </w:r>
-      <w:r>
-        <w:rPr>
-          <w:b/>
-        </w:rPr>
-        <w:t xml:space="preserve"> </w:t>
-      </w:r>
-      <w:r>
-        <w:rPr>
-          <w:i/>
-          <w:b/>
-        </w:rPr>
-        <w:t xml:space="preserve">g</w:t>
-      </w:r>
-      <w:r>
-        <w:rPr>
-          <w:vertAlign w:val="subscript"/>
-          <w:b/>
-        </w:rPr>
-        <w:t xml:space="preserve">m</w:t>
-      </w:r>
-      <w:r>
-        <w:rPr>
-          <w:b/>
-        </w:rPr>
-        <w:t xml:space="preserve"> </w:t>
-      </w:r>
-      <w:r>
-        <w:rPr>
-          <w:b/>
-        </w:rPr>
-        <w:t xml:space="preserve">to light intensity include regulation of aquaporins, which can facilitate increases in the CO</w:t>
-      </w:r>
-      <w:r>
-        <w:rPr>
-          <w:vertAlign w:val="subscript"/>
-          <w:b/>
-        </w:rPr>
-        <w:t xml:space="preserve">2</w:t>
-      </w:r>
-      <w:r>
-        <w:rPr>
-          <w:b/>
-        </w:rPr>
-        <w:t xml:space="preserve"> </w:t>
-      </w:r>
-      <w:r>
-        <w:rPr>
-          <w:b/>
-        </w:rPr>
-        <w:t xml:space="preserve">permeability of the cell membranes</w:t>
-      </w:r>
-      <w:r>
-        <w:rPr>
-          <w:b/>
-        </w:rPr>
-        <w:t xml:space="preserve"> </w:t>
-      </w:r>
-      <w:r>
-        <w:rPr>
-          <w:b/>
-        </w:rPr>
-        <w:t xml:space="preserve">(Hanba</w:t>
-      </w:r>
-      <w:r>
-        <w:rPr>
-          <w:b/>
-        </w:rPr>
-        <w:t xml:space="preserve"> </w:t>
-      </w:r>
-      <w:r>
-        <w:rPr>
-          <w:i/>
-          <w:b/>
-        </w:rPr>
-        <w:t xml:space="preserve">et al.</w:t>
-      </w:r>
-      <w:r>
-        <w:rPr>
-          <w:b/>
-        </w:rPr>
-        <w:t xml:space="preserve"> </w:t>
-      </w:r>
-      <w:r>
-        <w:rPr>
-          <w:b/>
-        </w:rPr>
-        <w:t xml:space="preserve">2004; Heinen</w:t>
-      </w:r>
-      <w:r>
-        <w:rPr>
-          <w:b/>
-        </w:rPr>
-        <w:t xml:space="preserve"> </w:t>
-      </w:r>
-      <w:r>
-        <w:rPr>
-          <w:i/>
-          <w:b/>
-        </w:rPr>
-        <w:t xml:space="preserve">et al.</w:t>
-      </w:r>
-      <w:r>
-        <w:rPr>
-          <w:b/>
-        </w:rPr>
-        <w:t xml:space="preserve"> </w:t>
-      </w:r>
-      <w:r>
-        <w:rPr>
-          <w:b/>
-        </w:rPr>
-        <w:t xml:space="preserve">2009; Li</w:t>
-      </w:r>
-      <w:r>
-        <w:rPr>
-          <w:b/>
-        </w:rPr>
-        <w:t xml:space="preserve"> </w:t>
-      </w:r>
-      <w:r>
-        <w:rPr>
-          <w:i/>
-          <w:b/>
-        </w:rPr>
-        <w:t xml:space="preserve">et al.</w:t>
-      </w:r>
-      <w:r>
-        <w:rPr>
-          <w:b/>
-        </w:rPr>
-        <w:t xml:space="preserve"> </w:t>
-      </w:r>
-      <w:r>
-        <w:rPr>
-          <w:b/>
-        </w:rPr>
-        <w:t xml:space="preserve">2014)</w:t>
-      </w:r>
-      <w:r>
-        <w:rPr>
-          <w:b/>
-        </w:rPr>
-        <w:t xml:space="preserve"> </w:t>
-      </w:r>
-      <w:r>
-        <w:rPr>
-          <w:b/>
-        </w:rPr>
-        <w:t xml:space="preserve">or movement of chloroplasts to facilitate CO</w:t>
-      </w:r>
-      <w:r>
-        <w:rPr>
-          <w:vertAlign w:val="subscript"/>
-          <w:b/>
-        </w:rPr>
-        <w:t xml:space="preserve">2</w:t>
-      </w:r>
-      <w:r>
-        <w:rPr>
-          <w:b/>
-        </w:rPr>
-        <w:t xml:space="preserve"> </w:t>
-      </w:r>
-      <w:r>
-        <w:rPr>
-          <w:b/>
-        </w:rPr>
-        <w:t xml:space="preserve">diffusion</w:t>
-      </w:r>
-      <w:r>
-        <w:rPr>
-          <w:b/>
-        </w:rPr>
-        <w:t xml:space="preserve"> </w:t>
-      </w:r>
-      <w:r>
-        <w:rPr>
-          <w:b/>
-        </w:rPr>
-        <w:t xml:space="preserve">(Tholen</w:t>
-      </w:r>
-      <w:r>
-        <w:rPr>
-          <w:b/>
-        </w:rPr>
-        <w:t xml:space="preserve"> </w:t>
-      </w:r>
-      <w:r>
-        <w:rPr>
-          <w:i/>
-          <w:b/>
-        </w:rPr>
-        <w:t xml:space="preserve">et al.</w:t>
-      </w:r>
-      <w:r>
-        <w:rPr>
-          <w:b/>
-        </w:rPr>
-        <w:t xml:space="preserve"> </w:t>
-      </w:r>
-      <w:r>
-        <w:rPr>
-          <w:b/>
-        </w:rPr>
-        <w:t xml:space="preserve">2008)</w:t>
-      </w:r>
-      <w:r>
-        <w:rPr>
-          <w:b/>
-        </w:rPr>
-        <w:t xml:space="preserve">. Our findings support growing evidence that</w:t>
-      </w:r>
-      <w:r>
-        <w:rPr>
-          <w:b/>
-        </w:rPr>
-        <w:t xml:space="preserve"> </w:t>
-      </w:r>
-      <w:r>
-        <w:rPr>
-          <w:i/>
-          <w:b/>
-        </w:rPr>
-        <w:t xml:space="preserve">g</w:t>
-      </w:r>
-      <w:r>
-        <w:rPr>
-          <w:vertAlign w:val="subscript"/>
-          <w:b/>
-        </w:rPr>
-        <w:t xml:space="preserve">m</w:t>
-      </w:r>
-      <w:r>
-        <w:rPr>
-          <w:b/>
-        </w:rPr>
-        <w:t xml:space="preserve"> </w:t>
-      </w:r>
-      <w:r>
-        <w:rPr>
-          <w:b/>
-        </w:rPr>
-        <w:t xml:space="preserve">is highly variable and can respond to environmental variables</w:t>
-      </w:r>
-      <w:r>
-        <w:rPr>
-          <w:b/>
-        </w:rPr>
-        <w:t xml:space="preserve"> </w:t>
-      </w:r>
-      <w:r>
-        <w:rPr>
-          <w:b/>
-        </w:rPr>
-        <w:t xml:space="preserve">(Flexas</w:t>
-      </w:r>
-      <w:r>
-        <w:rPr>
-          <w:b/>
-        </w:rPr>
-        <w:t xml:space="preserve"> </w:t>
-      </w:r>
-      <w:r>
-        <w:rPr>
-          <w:i/>
-          <w:b/>
-        </w:rPr>
-        <w:t xml:space="preserve">et al.</w:t>
-      </w:r>
-      <w:r>
-        <w:rPr>
-          <w:b/>
-        </w:rPr>
-        <w:t xml:space="preserve"> </w:t>
-      </w:r>
-      <w:r>
-        <w:rPr>
-          <w:b/>
-        </w:rPr>
-        <w:t xml:space="preserve">2007, 2008)</w:t>
-      </w:r>
-      <w:r>
-        <w:rPr>
-          <w:b/>
-        </w:rPr>
-        <w:t xml:space="preserve">. Here we provide empirical data showing</w:t>
-      </w:r>
-      <w:r>
-        <w:rPr>
-          <w:b/>
-        </w:rPr>
-        <w:t xml:space="preserve"> </w:t>
-      </w:r>
-      <w:r>
-        <w:rPr>
-          <w:i/>
-          <w:b/>
-        </w:rPr>
-        <w:t xml:space="preserve">g</w:t>
-      </w:r>
-      <w:r>
-        <w:rPr>
-          <w:vertAlign w:val="subscript"/>
-          <w:b/>
-        </w:rPr>
-        <w:t xml:space="preserve">m</w:t>
-      </w:r>
-      <w:r>
-        <w:rPr>
-          <w:b/>
-        </w:rPr>
-        <w:t xml:space="preserve"> </w:t>
-      </w:r>
-      <w:r>
-        <w:rPr>
-          <w:b/>
-        </w:rPr>
-        <w:t xml:space="preserve">not only varies within a canopy, but that the up-regulation of</w:t>
-      </w:r>
-      <w:r>
-        <w:rPr>
-          <w:b/>
-        </w:rPr>
-        <w:t xml:space="preserve"> </w:t>
-      </w:r>
-      <w:r>
-        <w:rPr>
-          <w:i/>
-          <w:b/>
-        </w:rPr>
-        <w:t xml:space="preserve">g</w:t>
-      </w:r>
-      <w:r>
-        <w:rPr>
-          <w:vertAlign w:val="subscript"/>
-          <w:b/>
-        </w:rPr>
-        <w:t xml:space="preserve">m</w:t>
-      </w:r>
-      <w:r>
-        <w:rPr>
-          <w:b/>
-        </w:rPr>
-        <w:t xml:space="preserve"> </w:t>
-      </w:r>
-      <w:r>
-        <w:rPr>
-          <w:b/>
-        </w:rPr>
-        <w:t xml:space="preserve">plays a critical role in the photosynthetic response of shade leaves to sunflecks.</w:t>
-      </w:r>
-    </w:p>
-    <w:p>
-      <w:pPr>
-        <w:pStyle w:val="BodyText"/>
-      </w:pPr>
-      <w:r>
-        <w:rPr>
-          <w:i/>
-        </w:rPr>
-        <w:t xml:space="preserve">fixed vs variable controls of g</w:t>
-      </w:r>
-      <w:r>
-        <w:rPr>
-          <w:vertAlign w:val="subscript"/>
-          <w:i/>
-        </w:rPr>
-        <w:t xml:space="preserve">m</w:t>
-      </w:r>
-      <w:r>
-        <w:t xml:space="preserve"> </w:t>
       </w:r>
       <w:r>
         <w:t xml:space="preserve">We found that</w:t>
@@ -9459,7 +9020,7 @@
               <w:jc w:val="left"/>
             </w:pPr>
             <w:r>
-              <w:t xml:space="preserve">0.163 (0.005) c</w:t>
+              <w:t xml:space="preserve">0.195 (0.006) ac</w:t>
             </w:r>
           </w:p>
         </w:tc>
@@ -9514,7 +9075,7 @@
               <w:jc w:val="left"/>
             </w:pPr>
             <w:r>
-              <w:t xml:space="preserve">92.2 ( 2.9) a</w:t>
+              <w:t xml:space="preserve">106.4 ( 2.8) a</w:t>
             </w:r>
           </w:p>
         </w:tc>
@@ -9570,7 +9131,7 @@
               <w:jc w:val="left"/>
             </w:pPr>
             <w:r>
-              <w:t xml:space="preserve">0.153 (0.007) bc</w:t>
+              <w:t xml:space="preserve">0.182 (0.008) ac</w:t>
             </w:r>
           </w:p>
         </w:tc>
@@ -9625,7 +9186,7 @@
               <w:jc w:val="left"/>
             </w:pPr>
             <w:r>
-              <w:t xml:space="preserve">92.2 ( 2.8) a</w:t>
+              <w:t xml:space="preserve">108.4 ( 2.6) a</w:t>
             </w:r>
           </w:p>
         </w:tc>
@@ -9693,7 +9254,7 @@
               <w:jc w:val="left"/>
             </w:pPr>
             <w:r>
-              <w:t xml:space="preserve">0.117 (0.004) ab</w:t>
+              <w:t xml:space="preserve">0.162 (0.006) ab</w:t>
             </w:r>
           </w:p>
         </w:tc>
@@ -9748,7 +9309,7 @@
               <w:jc w:val="left"/>
             </w:pPr>
             <w:r>
-              <w:t xml:space="preserve">160.0 ( 4.1) c</w:t>
+              <w:t xml:space="preserve">184.3 ( 4.2) cd</w:t>
             </w:r>
           </w:p>
         </w:tc>
@@ -9804,7 +9365,7 @@
               <w:jc w:val="left"/>
             </w:pPr>
             <w:r>
-              <w:t xml:space="preserve">0.116 (0.004) a</w:t>
+              <w:t xml:space="preserve">0.161 (0.007) a</w:t>
             </w:r>
           </w:p>
         </w:tc>
@@ -9859,7 +9420,7 @@
               <w:jc w:val="left"/>
             </w:pPr>
             <w:r>
-              <w:t xml:space="preserve">160.3 ( 3.5) bc</w:t>
+              <w:t xml:space="preserve">185.2 ( 3.8) d</w:t>
             </w:r>
           </w:p>
         </w:tc>
@@ -9921,7 +9482,7 @@
               <w:jc w:val="left"/>
             </w:pPr>
             <w:r>
-              <w:t xml:space="preserve">0.184 (0.003) c</w:t>
+              <w:t xml:space="preserve">0.212 (0.004) c</w:t>
             </w:r>
           </w:p>
         </w:tc>
@@ -9976,7 +9537,7 @@
               <w:jc w:val="left"/>
             </w:pPr>
             <w:r>
-              <w:t xml:space="preserve">137.4 ( 1.9) b</w:t>
+              <w:t xml:space="preserve">151.3 ( 2.0) b</w:t>
             </w:r>
           </w:p>
         </w:tc>
@@ -10032,7 +9593,7 @@
               <w:jc w:val="left"/>
             </w:pPr>
             <w:r>
-              <w:t xml:space="preserve">0.177 (0.003) c</w:t>
+              <w:t xml:space="preserve">0.208 (0.004) bc</w:t>
             </w:r>
           </w:p>
         </w:tc>
@@ -10087,7 +9648,7 @@
               <w:jc w:val="left"/>
             </w:pPr>
             <w:r>
-              <w:t xml:space="preserve">141.7 ( 2.8) bc</w:t>
+              <w:t xml:space="preserve">156.4 ( 2.9) bc</w:t>
             </w:r>
           </w:p>
         </w:tc>
@@ -10243,7 +9804,16 @@
         <w:t xml:space="preserve">Figure 2</w:t>
       </w:r>
       <w:r>
-        <w:t xml:space="preserve">. The relationship between mean leaf N per area (</w:t>
+        <w:t xml:space="preserve">. Photosynthetic capacity (</w:t>
+      </w:r>
+      <w:r>
+        <w:rPr>
+          <w:i/>
+        </w:rPr>
+        <w:t xml:space="preserve">A</w:t>
+      </w:r>
+      <w:r>
+        <w:t xml:space="preserve">~max) was positively correlated with mean leaf N per area (</w:t>
       </w:r>
       <w:r>
         <w:rPr>
@@ -10258,7 +9828,31 @@
         <w:t xml:space="preserve">a</w:t>
       </w:r>
       <w:r>
-        <w:t xml:space="preserve">) for each chamber and photosynthetic capacity (</w:t>
+        <w:t xml:space="preserve">) for sun and shade leaves grown under elevated (ET) and ambient (AT) temperature treatments. Leaf</w:t>
+      </w:r>
+      <w:r>
+        <w:t xml:space="preserve"> </w:t>
+      </w:r>
+      <w:r>
+        <w:rPr>
+          <w:i/>
+        </w:rPr>
+        <w:t xml:space="preserve">N</w:t>
+      </w:r>
+      <w:r>
+        <w:rPr>
+          <w:vertAlign w:val="subscript"/>
+        </w:rPr>
+        <w:t xml:space="preserve">a</w:t>
+      </w:r>
+      <w:r>
+        <w:t xml:space="preserve"> </w:t>
+      </w:r>
+      <w:r>
+        <w:t xml:space="preserve">is the mean of each leaf type sampled across gas exchange campaigns in each whole-tree chamber.</w:t>
+      </w:r>
+      <w:r>
+        <w:t xml:space="preserve"> </w:t>
       </w:r>
       <w:r>
         <w:rPr>
@@ -10267,82 +9861,16 @@
         <w:t xml:space="preserve">A</w:t>
       </w:r>
       <w:r>
-        <w:t xml:space="preserve">~max) for sun and shade leaves grown under elevated (ET) and ambient (AT) temperature treatments.</w:t>
-      </w:r>
-      <w:r>
-        <w:t xml:space="preserve"> </w:t>
-      </w:r>
-      <w:r>
-        <w:rPr>
-          <w:i/>
-        </w:rPr>
-        <w:t xml:space="preserve">A</w:t>
-      </w:r>
-      <w:r>
-        <w:t xml:space="preserve">~max represents the net photosynthetic rate at the highest C</w:t>
-      </w:r>
-      <w:r>
-        <w:rPr>
-          <w:vertAlign w:val="subscript"/>
-        </w:rPr>
-        <w:t xml:space="preserve">i</w:t>
-      </w:r>
-      <w:r>
-        <w:t xml:space="preserve"> </w:t>
-      </w:r>
-      <w:r>
-        <w:t xml:space="preserve">values taken from A-</w:t>
-      </w:r>
-      <w:r>
-        <w:rPr>
-          <w:i/>
-        </w:rPr>
-        <w:t xml:space="preserve">C</w:t>
-      </w:r>
-      <w:r>
-        <w:rPr>
-          <w:vertAlign w:val="subscript"/>
-        </w:rPr>
-        <w:t xml:space="preserve">i</w:t>
-      </w:r>
-      <w:r>
-        <w:t xml:space="preserve"> </w:t>
-      </w:r>
-      <w:r>
-        <w:t xml:space="preserve">curves measured once on all trees, in February 2014, at 25°C and at saturating light (1800</w:t>
-      </w:r>
-      <w:r>
-        <w:t xml:space="preserve"> </w:t>
-      </w:r>
-      <m:oMath>
-        <m:r>
-          <m:rPr/>
-          <m:t>μ</m:t>
-        </m:r>
-      </m:oMath>
-      <w:r>
-        <w:t xml:space="preserve">mols m</w:t>
-      </w:r>
-      <w:r>
-        <w:rPr>
-          <w:vertAlign w:val="superscript"/>
-        </w:rPr>
-        <w:t xml:space="preserve">-1</w:t>
-      </w:r>
-      <w:r>
-        <w:t xml:space="preserve"> </w:t>
-      </w:r>
-      <w:r>
-        <w:t xml:space="preserve">s</w:t>
-      </w:r>
-      <w:r>
-        <w:rPr>
-          <w:vertAlign w:val="superscript"/>
-        </w:rPr>
-        <w:t xml:space="preserve">-1</w:t>
-      </w:r>
-      <w:r>
-        <w:t xml:space="preserve">). The dashed line represents the significant linear model fit for all leaves, with a marginal and conditional</w:t>
+        <w:t xml:space="preserve">~max was measured once on all trees for each leaf type, in February 2014, at 25°C and at both saturating light and [CO</w:t>
+      </w:r>
+      <w:r>
+        <w:rPr>
+          <w:vertAlign w:val="subscript"/>
+        </w:rPr>
+        <w:t xml:space="preserve">2</w:t>
+      </w:r>
+      <w:r>
+        <w:t xml:space="preserve">]. The dashed line represents the significant linear model fit for all leaves, with a marginal and conditional</w:t>
       </w:r>
       <w:r>
         <w:t xml:space="preserve"> </w:t>
@@ -13865,7 +13393,7 @@
     </w:lvl>
   </w:abstractNum>
   <w:abstractNum w:abstractNumId="990">
-    <w:nsid w:val="cab0fcb0"/>
+    <w:nsid w:val="ebc1cdef"/>
     <w:multiLevelType w:val="multilevel"/>
     <w:lvl w:ilvl="0">
       <w:numFmt w:val="bullet"/>

</xml_diff>